<commit_message>
Add Document title and number fields
</commit_message>
<xml_diff>
--- a/Using a Raspberry Pi - ST_AN_001.docx
+++ b/Using a Raspberry Pi - ST_AN_001.docx
@@ -475,8 +475,6 @@
           <w:szCs w:val="20"/>
         </w:rPr>
       </w:pPr>
-      <w:bookmarkStart w:id="0" w:name="_GoBack"/>
-      <w:bookmarkEnd w:id="0"/>
       <w:r>
         <w:rPr>
           <w:rFonts w:ascii="Arial" w:hAnsi="Arial" w:cs="Arial"/>
@@ -733,23 +731,7 @@
           <w:sz w:val="20"/>
           <w:szCs w:val="20"/>
         </w:rPr>
-        <w:t xml:space="preserve"> </w:t>
-      </w:r>
-      <w:r>
-        <w:rPr>
-          <w:rFonts w:ascii="Arial" w:hAnsi="Arial" w:cs="Arial"/>
-          <w:sz w:val="20"/>
-          <w:szCs w:val="20"/>
-        </w:rPr>
-        <w:t>→</w:t>
-      </w:r>
-      <w:r>
-        <w:rPr>
-          <w:rFonts w:ascii="Arial" w:hAnsi="Arial" w:cs="Arial"/>
-          <w:sz w:val="20"/>
-          <w:szCs w:val="20"/>
-        </w:rPr>
-        <w:t xml:space="preserve"> </w:t>
+        <w:t xml:space="preserve"> → </w:t>
       </w:r>
       <w:r>
         <w:rPr>
@@ -758,7 +740,18 @@
           <w:sz w:val="20"/>
           <w:szCs w:val="20"/>
         </w:rPr>
-        <w:t>Enable/Disable automatic loading</w:t>
+        <w:t>Enable/Disable automatic l</w:t>
+      </w:r>
+      <w:bookmarkStart w:id="0" w:name="_GoBack"/>
+      <w:bookmarkEnd w:id="0"/>
+      <w:r>
+        <w:rPr>
+          <w:rFonts w:ascii="Arial" w:hAnsi="Arial" w:cs="Arial"/>
+          <w:i/>
+          <w:sz w:val="20"/>
+          <w:szCs w:val="20"/>
+        </w:rPr>
+        <w:t>oading</w:t>
       </w:r>
       <w:r>
         <w:rPr>
@@ -872,26 +865,52 @@
         <w:pStyle w:val="Command"/>
       </w:pPr>
       <w:r>
-        <w:lastRenderedPageBreak/>
         <w:t>sudo nano /etc/modprobe.d/raspi-blacklist.conf</w:t>
+      </w:r>
+    </w:p>
+    <w:p/>
+    <w:p>
+      <w:pPr>
+        <w:ind w:left="360"/>
+        <w:rPr>
+          <w:rFonts w:ascii="Arial" w:hAnsi="Arial" w:cs="Arial"/>
+          <w:sz w:val="20"/>
+          <w:szCs w:val="20"/>
+        </w:rPr>
+      </w:pPr>
+      <w:r>
+        <w:rPr>
+          <w:rFonts w:ascii="Arial" w:hAnsi="Arial" w:cs="Arial"/>
+          <w:sz w:val="20"/>
+          <w:szCs w:val="20"/>
+        </w:rPr>
+        <w:t>Comment out the following by adding a “#” to the start of each line.</w:t>
       </w:r>
     </w:p>
     <w:p>
       <w:pPr>
         <w:ind w:left="360"/>
         <w:rPr>
-          <w:rFonts w:ascii="Arial" w:hAnsi="Arial" w:cs="Arial"/>
-          <w:sz w:val="20"/>
-          <w:szCs w:val="20"/>
-        </w:rPr>
-      </w:pPr>
-      <w:r>
-        <w:rPr>
-          <w:rFonts w:ascii="Arial" w:hAnsi="Arial" w:cs="Arial"/>
-          <w:sz w:val="20"/>
-          <w:szCs w:val="20"/>
-        </w:rPr>
-        <w:t>Comment out the following by adding a “#” to the start of each line.</w:t>
+          <w:rFonts w:ascii="Lucida Console" w:hAnsi="Lucida Console" w:cs="Arial"/>
+          <w:sz w:val="20"/>
+          <w:szCs w:val="20"/>
+        </w:rPr>
+      </w:pPr>
+      <w:r>
+        <w:rPr>
+          <w:rFonts w:ascii="Lucida Console" w:hAnsi="Lucida Console" w:cs="Arial"/>
+          <w:sz w:val="20"/>
+          <w:szCs w:val="20"/>
+        </w:rPr>
+        <w:t xml:space="preserve">  </w:t>
+      </w:r>
+      <w:r>
+        <w:rPr>
+          <w:rFonts w:ascii="Lucida Console" w:hAnsi="Lucida Console" w:cs="Arial"/>
+          <w:sz w:val="20"/>
+          <w:szCs w:val="20"/>
+        </w:rPr>
+        <w:t>blacklist spi-bcm2708</w:t>
       </w:r>
     </w:p>
     <w:p>
@@ -917,93 +936,75 @@
           <w:sz w:val="20"/>
           <w:szCs w:val="20"/>
         </w:rPr>
-        <w:t>blacklist spi-bcm2708</w:t>
+        <w:t>blacklist i2c-bcm2708</w:t>
       </w:r>
     </w:p>
     <w:p>
       <w:pPr>
         <w:ind w:left="360"/>
         <w:rPr>
-          <w:rFonts w:ascii="Lucida Console" w:hAnsi="Lucida Console" w:cs="Arial"/>
-          <w:sz w:val="20"/>
-          <w:szCs w:val="20"/>
-        </w:rPr>
-      </w:pPr>
-      <w:r>
-        <w:rPr>
-          <w:rFonts w:ascii="Lucida Console" w:hAnsi="Lucida Console" w:cs="Arial"/>
-          <w:sz w:val="20"/>
-          <w:szCs w:val="20"/>
-        </w:rPr>
-        <w:t xml:space="preserve">  </w:t>
-      </w:r>
-      <w:r>
-        <w:rPr>
-          <w:rFonts w:ascii="Lucida Console" w:hAnsi="Lucida Console" w:cs="Arial"/>
-          <w:sz w:val="20"/>
-          <w:szCs w:val="20"/>
-        </w:rPr>
-        <w:t>blacklist i2c-bcm2708</w:t>
+          <w:rFonts w:ascii="Arial" w:hAnsi="Arial" w:cs="Arial"/>
+          <w:sz w:val="20"/>
+          <w:szCs w:val="20"/>
+        </w:rPr>
+      </w:pPr>
+      <w:r>
+        <w:rPr>
+          <w:rFonts w:ascii="Arial" w:hAnsi="Arial" w:cs="Arial"/>
+          <w:sz w:val="20"/>
+          <w:szCs w:val="20"/>
+        </w:rPr>
+        <w:t>Reboot to allow system changes to take effect</w:t>
       </w:r>
     </w:p>
     <w:p>
       <w:pPr>
-        <w:ind w:left="360"/>
-        <w:rPr>
-          <w:rFonts w:ascii="Arial" w:hAnsi="Arial" w:cs="Arial"/>
-          <w:sz w:val="20"/>
-          <w:szCs w:val="20"/>
-        </w:rPr>
-      </w:pPr>
-      <w:r>
-        <w:rPr>
-          <w:rFonts w:ascii="Arial" w:hAnsi="Arial" w:cs="Arial"/>
-          <w:sz w:val="20"/>
-          <w:szCs w:val="20"/>
-        </w:rPr>
-        <w:t>Reboot to allow system changes to take effect</w:t>
+        <w:pStyle w:val="Command"/>
+      </w:pPr>
+      <w:r>
+        <w:t>sudo reboot</w:t>
       </w:r>
     </w:p>
     <w:p>
       <w:pPr>
-        <w:pStyle w:val="Command"/>
-      </w:pPr>
-      <w:r>
-        <w:t>sudo reboot</w:t>
+        <w:pStyle w:val="Heading2"/>
+      </w:pPr>
+      <w:r>
+        <w:t>Running the Software</w:t>
       </w:r>
     </w:p>
     <w:p>
       <w:pPr>
-        <w:pStyle w:val="Heading2"/>
-      </w:pPr>
-      <w:r>
-        <w:t>Running the Software</w:t>
+        <w:ind w:left="360"/>
+        <w:rPr>
+          <w:rFonts w:ascii="Arial" w:hAnsi="Arial" w:cs="Arial"/>
+          <w:sz w:val="20"/>
+          <w:szCs w:val="20"/>
+        </w:rPr>
+      </w:pPr>
+      <w:r>
+        <w:rPr>
+          <w:rFonts w:ascii="Arial" w:hAnsi="Arial" w:cs="Arial"/>
+          <w:sz w:val="20"/>
+          <w:szCs w:val="20"/>
+        </w:rPr>
+        <w:t>The software can be launched directly from the terminal</w:t>
+      </w:r>
+      <w:r>
+        <w:rPr>
+          <w:rFonts w:ascii="Arial" w:hAnsi="Arial" w:cs="Arial"/>
+          <w:sz w:val="20"/>
+          <w:szCs w:val="20"/>
+        </w:rPr>
+        <w:t>:</w:t>
       </w:r>
     </w:p>
     <w:p>
       <w:pPr>
-        <w:ind w:left="360"/>
-        <w:rPr>
-          <w:rFonts w:ascii="Arial" w:hAnsi="Arial" w:cs="Arial"/>
-          <w:sz w:val="20"/>
-          <w:szCs w:val="20"/>
-        </w:rPr>
-      </w:pPr>
-      <w:r>
-        <w:rPr>
-          <w:rFonts w:ascii="Arial" w:hAnsi="Arial" w:cs="Arial"/>
-          <w:sz w:val="20"/>
-          <w:szCs w:val="20"/>
-        </w:rPr>
-        <w:t>The software can be launched directly from the terminal</w:t>
-      </w:r>
-      <w:r>
-        <w:rPr>
-          <w:rFonts w:ascii="Arial" w:hAnsi="Arial" w:cs="Arial"/>
-          <w:sz w:val="20"/>
-          <w:szCs w:val="20"/>
-        </w:rPr>
-        <w:t>:</w:t>
+        <w:pStyle w:val="Command"/>
+      </w:pPr>
+      <w:r>
+        <w:t>cd ~/RaspberryPiDemo</w:t>
       </w:r>
     </w:p>
     <w:p>
@@ -1011,113 +1012,95 @@
         <w:pStyle w:val="Command"/>
       </w:pPr>
       <w:r>
-        <w:t>cd ~/RaspberryPiDemo</w:t>
+        <w:t>python pps-singletact.py</w:t>
       </w:r>
     </w:p>
     <w:p>
       <w:pPr>
-        <w:pStyle w:val="Command"/>
-      </w:pPr>
-      <w:r>
-        <w:t>python pps-singletact.py</w:t>
+        <w:ind w:left="360"/>
+        <w:rPr>
+          <w:rFonts w:ascii="Arial" w:hAnsi="Arial" w:cs="Arial"/>
+          <w:sz w:val="20"/>
+          <w:szCs w:val="20"/>
+        </w:rPr>
+      </w:pPr>
+      <w:r>
+        <w:rPr>
+          <w:rFonts w:ascii="Arial" w:hAnsi="Arial" w:cs="Arial"/>
+          <w:sz w:val="20"/>
+          <w:szCs w:val="20"/>
+        </w:rPr>
+        <w:t xml:space="preserve">To create a log of all output data, launch the program in verbose mode with output redirected to a file: </w:t>
       </w:r>
     </w:p>
     <w:p>
       <w:pPr>
-        <w:ind w:left="360"/>
-        <w:rPr>
-          <w:rFonts w:ascii="Arial" w:hAnsi="Arial" w:cs="Arial"/>
-          <w:sz w:val="20"/>
-          <w:szCs w:val="20"/>
-        </w:rPr>
-      </w:pPr>
-      <w:r>
-        <w:rPr>
-          <w:rFonts w:ascii="Arial" w:hAnsi="Arial" w:cs="Arial"/>
-          <w:sz w:val="20"/>
-          <w:szCs w:val="20"/>
-        </w:rPr>
-        <w:t xml:space="preserve">To create a log of all output data, launch the program in verbose mode with output redirected to a file: </w:t>
+        <w:pStyle w:val="Command"/>
+      </w:pPr>
+      <w:r>
+        <w:t>python pps-singletact.py –v &amp;&gt;&gt; my_output_file</w:t>
       </w:r>
     </w:p>
     <w:p>
       <w:pPr>
-        <w:pStyle w:val="Command"/>
-      </w:pPr>
-      <w:r>
-        <w:t>python pps-singletact.py –v &amp;&gt;&gt; my_output_file</w:t>
+        <w:ind w:left="360"/>
+        <w:rPr>
+          <w:rFonts w:ascii="Arial" w:hAnsi="Arial" w:cs="Arial"/>
+          <w:sz w:val="20"/>
+          <w:szCs w:val="20"/>
+        </w:rPr>
+      </w:pPr>
+      <w:r>
+        <w:rPr>
+          <w:rFonts w:ascii="Arial" w:hAnsi="Arial" w:cs="Arial"/>
+          <w:sz w:val="20"/>
+          <w:szCs w:val="20"/>
+        </w:rPr>
+        <w:t>To automatically launch the Single</w:t>
+      </w:r>
+      <w:r>
+        <w:rPr>
+          <w:rFonts w:ascii="Arial" w:hAnsi="Arial" w:cs="Arial"/>
+          <w:sz w:val="20"/>
+          <w:szCs w:val="20"/>
+        </w:rPr>
+        <w:t>T</w:t>
+      </w:r>
+      <w:r>
+        <w:rPr>
+          <w:rFonts w:ascii="Arial" w:hAnsi="Arial" w:cs="Arial"/>
+          <w:sz w:val="20"/>
+          <w:szCs w:val="20"/>
+        </w:rPr>
+        <w:t xml:space="preserve">act software </w:t>
+      </w:r>
+      <w:r>
+        <w:rPr>
+          <w:rFonts w:ascii="Arial" w:hAnsi="Arial" w:cs="Arial"/>
+          <w:sz w:val="20"/>
+          <w:szCs w:val="20"/>
+        </w:rPr>
+        <w:t xml:space="preserve">at </w:t>
+      </w:r>
+      <w:r>
+        <w:rPr>
+          <w:rFonts w:ascii="Arial" w:hAnsi="Arial" w:cs="Arial"/>
+          <w:sz w:val="20"/>
+          <w:szCs w:val="20"/>
+        </w:rPr>
+        <w:t>startup, append a line to /etc/profile like this:</w:t>
       </w:r>
     </w:p>
     <w:p>
       <w:pPr>
-        <w:ind w:left="360"/>
-        <w:rPr>
-          <w:rFonts w:ascii="Arial" w:hAnsi="Arial" w:cs="Arial"/>
-          <w:sz w:val="20"/>
-          <w:szCs w:val="20"/>
-        </w:rPr>
-      </w:pPr>
-      <w:r>
-        <w:rPr>
-          <w:rFonts w:ascii="Arial" w:hAnsi="Arial" w:cs="Arial"/>
-          <w:sz w:val="20"/>
-          <w:szCs w:val="20"/>
-        </w:rPr>
-        <w:t>To automatically launch the Single</w:t>
-      </w:r>
-      <w:r>
-        <w:rPr>
-          <w:rFonts w:ascii="Arial" w:hAnsi="Arial" w:cs="Arial"/>
-          <w:sz w:val="20"/>
-          <w:szCs w:val="20"/>
-        </w:rPr>
-        <w:t>T</w:t>
-      </w:r>
-      <w:r>
-        <w:rPr>
-          <w:rFonts w:ascii="Arial" w:hAnsi="Arial" w:cs="Arial"/>
-          <w:sz w:val="20"/>
-          <w:szCs w:val="20"/>
-        </w:rPr>
-        <w:t xml:space="preserve">act software </w:t>
-      </w:r>
-      <w:r>
-        <w:rPr>
-          <w:rFonts w:ascii="Arial" w:hAnsi="Arial" w:cs="Arial"/>
-          <w:sz w:val="20"/>
-          <w:szCs w:val="20"/>
-        </w:rPr>
-        <w:t xml:space="preserve">at </w:t>
-      </w:r>
-      <w:r>
-        <w:rPr>
-          <w:rFonts w:ascii="Arial" w:hAnsi="Arial" w:cs="Arial"/>
-          <w:sz w:val="20"/>
-          <w:szCs w:val="20"/>
-        </w:rPr>
-        <w:t>startup, append a line to /etc/profile like this:</w:t>
+        <w:pStyle w:val="Command"/>
+      </w:pPr>
+      <w:r>
+        <w:t>echo "python pps-singletact.py &amp;" | sudo tee -a /etc/profile</w:t>
       </w:r>
     </w:p>
     <w:p>
       <w:pPr>
-        <w:pStyle w:val="Command"/>
-      </w:pPr>
-      <w:r>
-        <w:t>echo "python pps-singletact.py &amp;" | sudo tee -a /etc/profile</w:t>
-      </w:r>
-    </w:p>
-    <w:p>
-      <w:pPr>
-        <w:ind w:left="360"/>
-        <w:rPr>
-          <w:rFonts w:ascii="Arial" w:hAnsi="Arial" w:cs="Arial"/>
-          <w:sz w:val="20"/>
-          <w:szCs w:val="20"/>
-        </w:rPr>
-      </w:pPr>
-    </w:p>
-    <w:p>
-      <w:pPr>
         <w:ind w:left="360"/>
         <w:rPr>
           <w:rFonts w:ascii="Arial" w:hAnsi="Arial" w:cs="Arial"/>
@@ -1131,9 +1114,17 @@
           <w:lang w:val="en-GB" w:eastAsia="en-GB"/>
         </w:rPr>
         <w:drawing>
-          <wp:inline distT="0" distB="0" distL="0" distR="0" wp14:anchorId="0967128B" wp14:editId="59FFFF5A">
+          <wp:anchor distT="0" distB="0" distL="114300" distR="114300" simplePos="0" relativeHeight="251683840" behindDoc="0" locked="0" layoutInCell="1" allowOverlap="1">
+            <wp:simplePos x="0" y="0"/>
+            <wp:positionH relativeFrom="column">
+              <wp:posOffset>228600</wp:posOffset>
+            </wp:positionH>
+            <wp:positionV relativeFrom="paragraph">
+              <wp:posOffset>2540</wp:posOffset>
+            </wp:positionV>
             <wp:extent cx="5933440" cy="3571875"/>
             <wp:effectExtent l="0" t="0" r="0" b="9525"/>
+            <wp:wrapTopAndBottom/>
             <wp:docPr id="11" name="Picture 11"/>
             <wp:cNvGraphicFramePr/>
             <a:graphic xmlns:a="http://schemas.openxmlformats.org/drawingml/2006/main">
@@ -1172,7 +1163,7 @@
                 </pic:pic>
               </a:graphicData>
             </a:graphic>
-          </wp:inline>
+          </wp:anchor>
         </w:drawing>
       </w:r>
     </w:p>
@@ -1185,53 +1176,44 @@
           <w:szCs w:val="20"/>
         </w:rPr>
       </w:pPr>
+      <w:r>
+        <w:rPr>
+          <w:rFonts w:ascii="Arial" w:hAnsi="Arial" w:cs="Arial"/>
+          <w:sz w:val="20"/>
+          <w:szCs w:val="20"/>
+        </w:rPr>
+        <w:t>Please check the SingleTact Manual for trouble</w:t>
+      </w:r>
+      <w:r>
+        <w:rPr>
+          <w:rFonts w:ascii="Arial" w:hAnsi="Arial" w:cs="Arial"/>
+          <w:sz w:val="20"/>
+          <w:szCs w:val="20"/>
+        </w:rPr>
+        <w:t>-</w:t>
+      </w:r>
+      <w:r>
+        <w:rPr>
+          <w:rFonts w:ascii="Arial" w:hAnsi="Arial" w:cs="Arial"/>
+          <w:sz w:val="20"/>
+          <w:szCs w:val="20"/>
+        </w:rPr>
+        <w:t>shooting</w:t>
+      </w:r>
+      <w:r>
+        <w:rPr>
+          <w:rFonts w:ascii="Arial" w:hAnsi="Arial" w:cs="Arial"/>
+          <w:sz w:val="20"/>
+          <w:szCs w:val="20"/>
+        </w:rPr>
+        <w:t xml:space="preserve"> and more detailed information:</w:t>
+      </w:r>
     </w:p>
     <w:p>
       <w:pPr>
         <w:ind w:left="360"/>
         <w:rPr>
-          <w:rFonts w:ascii="Arial" w:hAnsi="Arial" w:cs="Arial"/>
-          <w:sz w:val="20"/>
-          <w:szCs w:val="20"/>
-        </w:rPr>
-      </w:pPr>
-      <w:r>
-        <w:rPr>
-          <w:rFonts w:ascii="Arial" w:hAnsi="Arial" w:cs="Arial"/>
-          <w:sz w:val="20"/>
-          <w:szCs w:val="20"/>
-        </w:rPr>
-        <w:t>Please check the SingleTact Manual for trouble</w:t>
-      </w:r>
-      <w:r>
-        <w:rPr>
-          <w:rFonts w:ascii="Arial" w:hAnsi="Arial" w:cs="Arial"/>
-          <w:sz w:val="20"/>
-          <w:szCs w:val="20"/>
-        </w:rPr>
-        <w:t>-</w:t>
-      </w:r>
-      <w:r>
-        <w:rPr>
-          <w:rFonts w:ascii="Arial" w:hAnsi="Arial" w:cs="Arial"/>
-          <w:sz w:val="20"/>
-          <w:szCs w:val="20"/>
-        </w:rPr>
-        <w:t>shooting</w:t>
-      </w:r>
-      <w:r>
-        <w:rPr>
-          <w:rFonts w:ascii="Arial" w:hAnsi="Arial" w:cs="Arial"/>
-          <w:sz w:val="20"/>
-          <w:szCs w:val="20"/>
-        </w:rPr>
-        <w:t xml:space="preserve"> and more detailed information:</w:t>
-      </w:r>
-    </w:p>
-    <w:p>
-      <w:pPr>
-        <w:ind w:left="360"/>
-        <w:rPr>
+          <w:rStyle w:val="Hyperlink"/>
           <w:rFonts w:ascii="Arial" w:hAnsi="Arial" w:cs="Arial"/>
           <w:sz w:val="20"/>
           <w:szCs w:val="20"/>
@@ -1248,6 +1230,28 @@
           <w:t>http://www.singletact.com/SingleTact_Manual.pdf</w:t>
         </w:r>
       </w:hyperlink>
+    </w:p>
+    <w:p>
+      <w:pPr>
+        <w:pStyle w:val="Copyright"/>
+      </w:pPr>
+    </w:p>
+    <w:p>
+      <w:pPr>
+        <w:pStyle w:val="Copyright"/>
+      </w:pPr>
+      <w:r>
+        <w:t xml:space="preserve">Copyright </w:t>
+      </w:r>
+      <w:r>
+        <w:rPr>
+          <w:rFonts w:cstheme="minorHAnsi"/>
+        </w:rPr>
+        <w:t>©</w:t>
+      </w:r>
+      <w:r>
+        <w:t xml:space="preserve"> 2017 Pressure Profile Systems</w:t>
+      </w:r>
     </w:p>
     <w:sectPr>
       <w:headerReference w:type="default" r:id="rId12"/>
@@ -1292,153 +1296,149 @@
   <w:p>
     <w:pPr>
       <w:pStyle w:val="Footer"/>
-      <w:jc w:val="right"/>
+      <w:tabs>
+        <w:tab w:val="clear" w:pos="4680"/>
+        <w:tab w:val="clear" w:pos="9360"/>
+        <w:tab w:val="center" w:pos="5387"/>
+        <w:tab w:val="right" w:pos="10632"/>
+      </w:tabs>
     </w:pPr>
+    <w:r>
+      <w:rPr>
+        <w:color w:val="5B9BD5" w:themeColor="accent1"/>
+        <w:sz w:val="20"/>
+        <w:szCs w:val="20"/>
+      </w:rPr>
+      <w:t>www</w:t>
+    </w:r>
+    <w:r>
+      <w:rPr>
+        <w:color w:val="5B9BD5" w:themeColor="accent1"/>
+        <w:sz w:val="20"/>
+        <w:szCs w:val="20"/>
+      </w:rPr>
+      <w:t>SingleTact.com</w:t>
+    </w:r>
+    <w:r>
+      <w:rPr>
+        <w:color w:val="5B9BD5" w:themeColor="accent1"/>
+        <w:sz w:val="20"/>
+        <w:szCs w:val="20"/>
+      </w:rPr>
+      <w:tab/>
+    </w:r>
+    <w:r>
+      <w:rPr>
+        <w:color w:val="5B9BD5" w:themeColor="accent1"/>
+        <w:sz w:val="20"/>
+        <w:szCs w:val="20"/>
+      </w:rPr>
+      <w:fldChar w:fldCharType="begin"/>
+    </w:r>
+    <w:r>
+      <w:rPr>
+        <w:color w:val="5B9BD5" w:themeColor="accent1"/>
+        <w:sz w:val="20"/>
+        <w:szCs w:val="20"/>
+      </w:rPr>
+      <w:instrText xml:space="preserve"> DOCPROPERTY  "Document number"  \* MERGEFORMAT </w:instrText>
+    </w:r>
+    <w:r>
+      <w:rPr>
+        <w:color w:val="5B9BD5" w:themeColor="accent1"/>
+        <w:sz w:val="20"/>
+        <w:szCs w:val="20"/>
+      </w:rPr>
+      <w:fldChar w:fldCharType="separate"/>
+    </w:r>
+    <w:r>
+      <w:rPr>
+        <w:color w:val="5B9BD5" w:themeColor="accent1"/>
+        <w:sz w:val="20"/>
+        <w:szCs w:val="20"/>
+      </w:rPr>
+      <w:t>ST_AN_001</w:t>
+    </w:r>
+    <w:r>
+      <w:rPr>
+        <w:color w:val="5B9BD5" w:themeColor="accent1"/>
+        <w:sz w:val="20"/>
+        <w:szCs w:val="20"/>
+      </w:rPr>
+      <w:fldChar w:fldCharType="end"/>
+    </w:r>
+    <w:r>
+      <w:rPr>
+        <w:color w:val="5B9BD5" w:themeColor="accent1"/>
+        <w:sz w:val="20"/>
+        <w:szCs w:val="20"/>
+      </w:rPr>
+      <w:tab/>
+    </w:r>
+    <w:r>
+      <w:rPr>
+        <w:color w:val="5B9BD5" w:themeColor="accent1"/>
+        <w:sz w:val="20"/>
+        <w:szCs w:val="20"/>
+      </w:rPr>
+      <w:t>P</w:t>
+    </w:r>
+    <w:r>
+      <w:rPr>
+        <w:color w:val="5B9BD5" w:themeColor="accent1"/>
+        <w:sz w:val="20"/>
+        <w:szCs w:val="20"/>
+      </w:rPr>
+      <w:t>a</w:t>
+    </w:r>
+    <w:r>
+      <w:rPr>
+        <w:color w:val="5B9BD5" w:themeColor="accent1"/>
+        <w:sz w:val="20"/>
+        <w:szCs w:val="20"/>
+      </w:rPr>
+      <w:t>g</w:t>
+    </w:r>
+    <w:r>
+      <w:rPr>
+        <w:color w:val="5B9BD5" w:themeColor="accent1"/>
+        <w:sz w:val="20"/>
+        <w:szCs w:val="20"/>
+      </w:rPr>
+      <w:t>e </w:t>
+    </w:r>
+    <w:r>
+      <w:rPr>
+        <w:color w:val="5B9BD5" w:themeColor="accent1"/>
+        <w:sz w:val="20"/>
+        <w:szCs w:val="20"/>
+      </w:rPr>
+      <w:fldChar w:fldCharType="begin"/>
+    </w:r>
+    <w:r>
+      <w:rPr>
+        <w:color w:val="5B9BD5" w:themeColor="accent1"/>
+        <w:sz w:val="20"/>
+        <w:szCs w:val="20"/>
+      </w:rPr>
+      <w:instrText xml:space="preserve"> PAGE  \* Arabic </w:instrText>
+    </w:r>
+    <w:r>
+      <w:rPr>
+        <w:color w:val="5B9BD5" w:themeColor="accent1"/>
+        <w:sz w:val="20"/>
+        <w:szCs w:val="20"/>
+      </w:rPr>
+      <w:fldChar w:fldCharType="separate"/>
+    </w:r>
     <w:r>
       <w:rPr>
         <w:noProof/>
         <w:color w:val="5B9BD5" w:themeColor="accent1"/>
         <w:sz w:val="20"/>
         <w:szCs w:val="20"/>
-        <w:lang w:val="en-GB" w:eastAsia="en-GB"/>
-      </w:rPr>
-      <mc:AlternateContent>
-        <mc:Choice Requires="wps">
-          <w:drawing>
-            <wp:anchor distT="0" distB="0" distL="114300" distR="114300" simplePos="0" relativeHeight="251661312" behindDoc="0" locked="0" layoutInCell="1" allowOverlap="1" wp14:anchorId="1C944BDC" wp14:editId="002EED40">
-              <wp:simplePos x="0" y="0"/>
-              <wp:positionH relativeFrom="margin">
-                <wp:posOffset>2051488</wp:posOffset>
-              </wp:positionH>
-              <wp:positionV relativeFrom="paragraph">
-                <wp:posOffset>-125204</wp:posOffset>
-              </wp:positionV>
-              <wp:extent cx="2623185" cy="485775"/>
-              <wp:effectExtent l="0" t="0" r="0" b="0"/>
-              <wp:wrapNone/>
-              <wp:docPr id="10" name="Footer Placeholder 9"/>
-              <wp:cNvGraphicFramePr>
-                <a:graphicFrameLocks xmlns:a="http://schemas.openxmlformats.org/drawingml/2006/main" noGrp="1"/>
-              </wp:cNvGraphicFramePr>
-              <a:graphic xmlns:a="http://schemas.openxmlformats.org/drawingml/2006/main">
-                <a:graphicData uri="http://schemas.microsoft.com/office/word/2010/wordprocessingShape">
-                  <wps:wsp>
-                    <wps:cNvSpPr>
-                      <a:spLocks noGrp="1"/>
-                    </wps:cNvSpPr>
-                    <wps:spPr>
-                      <a:xfrm>
-                        <a:off x="0" y="0"/>
-                        <a:ext cx="2623185" cy="485775"/>
-                      </a:xfrm>
-                      <a:prstGeom prst="rect">
-                        <a:avLst/>
-                      </a:prstGeom>
-                    </wps:spPr>
-                    <wps:txbx>
-                      <w:txbxContent>
-                        <w:p>
-                          <w:pPr>
-                            <w:pStyle w:val="NormalWeb"/>
-                            <w:spacing w:before="0" w:beforeAutospacing="0" w:after="0" w:afterAutospacing="0"/>
-                            <w:jc w:val="center"/>
-                          </w:pPr>
-                          <w:r>
-                            <w:rPr>
-                              <w:rFonts w:asciiTheme="minorHAnsi" w:hAnsi="Calibri" w:cstheme="minorBidi"/>
-                              <w:color w:val="404040" w:themeColor="text1" w:themeTint="BF"/>
-                              <w:kern w:val="24"/>
-                              <w:sz w:val="20"/>
-                              <w:szCs w:val="20"/>
-                            </w:rPr>
-                            <w:t>Copyright © 201</w:t>
-                          </w:r>
-                          <w:r>
-                            <w:rPr>
-                              <w:rFonts w:asciiTheme="minorHAnsi" w:hAnsi="Calibri" w:cstheme="minorBidi"/>
-                              <w:color w:val="404040" w:themeColor="text1" w:themeTint="BF"/>
-                              <w:kern w:val="24"/>
-                              <w:sz w:val="20"/>
-                              <w:szCs w:val="20"/>
-                            </w:rPr>
-                            <w:t>7</w:t>
-                          </w:r>
-                          <w:r>
-                            <w:rPr>
-                              <w:rFonts w:asciiTheme="minorHAnsi" w:hAnsi="Calibri" w:cstheme="minorBidi"/>
-                              <w:color w:val="404040" w:themeColor="text1" w:themeTint="BF"/>
-                              <w:kern w:val="24"/>
-                              <w:sz w:val="20"/>
-                              <w:szCs w:val="20"/>
-                            </w:rPr>
-                            <w:t xml:space="preserve"> - www.SingleTact.com</w:t>
-                          </w:r>
-                        </w:p>
-                      </w:txbxContent>
-                    </wps:txbx>
-                    <wps:bodyPr vert="horz" lIns="91440" tIns="45720" rIns="91440" bIns="45720" rtlCol="0" anchor="ctr">
-                      <a:noAutofit/>
-                    </wps:bodyPr>
-                  </wps:wsp>
-                </a:graphicData>
-              </a:graphic>
-              <wp14:sizeRelV relativeFrom="margin">
-                <wp14:pctHeight>0</wp14:pctHeight>
-              </wp14:sizeRelV>
-            </wp:anchor>
-          </w:drawing>
-        </mc:Choice>
-        <mc:Fallback>
-          <w:pict>
-            <v:rect w14:anchorId="1C944BDC" id="Footer Placeholder 9" o:spid="_x0000_s1026" style="position:absolute;left:0;text-align:left;margin-left:161.55pt;margin-top:-9.85pt;width:206.55pt;height:38.25pt;z-index:251661312;visibility:visible;mso-wrap-style:square;mso-height-percent:0;mso-wrap-distance-left:9pt;mso-wrap-distance-top:0;mso-wrap-distance-right:9pt;mso-wrap-distance-bottom:0;mso-position-horizontal:absolute;mso-position-horizontal-relative:margin;mso-position-vertical:absolute;mso-position-vertical-relative:text;mso-height-percent:0;mso-height-relative:margin;v-text-anchor:middle" o:gfxdata="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" filled="f" stroked="f">
-              <v:path arrowok="t"/>
-              <o:lock v:ext="edit" grouping="t"/>
-              <v:textbox>
-                <w:txbxContent>
-                  <w:p>
-                    <w:pPr>
-                      <w:pStyle w:val="NormalWeb"/>
-                      <w:spacing w:before="0" w:beforeAutospacing="0" w:after="0" w:afterAutospacing="0"/>
-                      <w:jc w:val="center"/>
-                    </w:pPr>
-                    <w:r>
-                      <w:rPr>
-                        <w:rFonts w:asciiTheme="minorHAnsi" w:hAnsi="Calibri" w:cstheme="minorBidi"/>
-                        <w:color w:val="404040" w:themeColor="text1" w:themeTint="BF"/>
-                        <w:kern w:val="24"/>
-                        <w:sz w:val="20"/>
-                        <w:szCs w:val="20"/>
-                      </w:rPr>
-                      <w:t>Copyright © 201</w:t>
-                    </w:r>
-                    <w:r>
-                      <w:rPr>
-                        <w:rFonts w:asciiTheme="minorHAnsi" w:hAnsi="Calibri" w:cstheme="minorBidi"/>
-                        <w:color w:val="404040" w:themeColor="text1" w:themeTint="BF"/>
-                        <w:kern w:val="24"/>
-                        <w:sz w:val="20"/>
-                        <w:szCs w:val="20"/>
-                      </w:rPr>
-                      <w:t>7</w:t>
-                    </w:r>
-                    <w:r>
-                      <w:rPr>
-                        <w:rFonts w:asciiTheme="minorHAnsi" w:hAnsi="Calibri" w:cstheme="minorBidi"/>
-                        <w:color w:val="404040" w:themeColor="text1" w:themeTint="BF"/>
-                        <w:kern w:val="24"/>
-                        <w:sz w:val="20"/>
-                        <w:szCs w:val="20"/>
-                      </w:rPr>
-                      <w:t xml:space="preserve"> - www.SingleTact.com</w:t>
-                    </w:r>
-                  </w:p>
-                </w:txbxContent>
-              </v:textbox>
-              <w10:wrap anchorx="margin"/>
-            </v:rect>
-          </w:pict>
-        </mc:Fallback>
-      </mc:AlternateContent>
+      </w:rPr>
+      <w:t>1</w:t>
     </w:r>
     <w:r>
       <w:rPr>
@@ -1446,54 +1446,8 @@
         <w:sz w:val="20"/>
         <w:szCs w:val="20"/>
       </w:rPr>
-      <w:t xml:space="preserve">pg. </w:t>
-    </w:r>
-    <w:r>
-      <w:rPr>
-        <w:color w:val="5B9BD5" w:themeColor="accent1"/>
-        <w:sz w:val="20"/>
-        <w:szCs w:val="20"/>
-      </w:rPr>
-      <w:fldChar w:fldCharType="begin"/>
-    </w:r>
-    <w:r>
-      <w:rPr>
-        <w:color w:val="5B9BD5" w:themeColor="accent1"/>
-        <w:sz w:val="20"/>
-        <w:szCs w:val="20"/>
-      </w:rPr>
-      <w:instrText xml:space="preserve"> PAGE  \* Arabic </w:instrText>
-    </w:r>
-    <w:r>
-      <w:rPr>
-        <w:color w:val="5B9BD5" w:themeColor="accent1"/>
-        <w:sz w:val="20"/>
-        <w:szCs w:val="20"/>
-      </w:rPr>
-      <w:fldChar w:fldCharType="separate"/>
-    </w:r>
-    <w:r>
-      <w:rPr>
-        <w:noProof/>
-        <w:color w:val="5B9BD5" w:themeColor="accent1"/>
-        <w:sz w:val="20"/>
-        <w:szCs w:val="20"/>
-      </w:rPr>
-      <w:t>2</w:t>
-    </w:r>
-    <w:r>
-      <w:rPr>
-        <w:color w:val="5B9BD5" w:themeColor="accent1"/>
-        <w:sz w:val="20"/>
-        <w:szCs w:val="20"/>
-      </w:rPr>
       <w:fldChar w:fldCharType="end"/>
     </w:r>
-  </w:p>
-  <w:p>
-    <w:pPr>
-      <w:pStyle w:val="Footer"/>
-    </w:pPr>
   </w:p>
 </w:ftr>
 </file>
@@ -1534,6 +1488,29 @@
         <w:szCs w:val="48"/>
       </w:rPr>
     </w:pPr>
+    <w:sdt>
+      <w:sdtPr>
+        <w:rPr>
+          <w:rStyle w:val="HeaderTitleChar"/>
+        </w:rPr>
+        <w:alias w:val="Title"/>
+        <w:tag w:val=""/>
+        <w:id w:val="1192040059"/>
+        <w:placeholder>
+          <w:docPart w:val="9EF66772A11145D3ADEF3774E53543D0"/>
+        </w:placeholder>
+        <w:dataBinding w:prefixMappings="xmlns:ns0='http://purl.org/dc/elements/1.1/' xmlns:ns1='http://schemas.openxmlformats.org/package/2006/metadata/core-properties' " w:xpath="/ns1:coreProperties[1]/ns0:title[1]" w:storeItemID="{6C3C8BC8-F283-45AE-878A-BAB7291924A1}"/>
+        <w:text/>
+      </w:sdtPr>
+      <w:sdtContent>
+        <w:r>
+          <w:rPr>
+            <w:rStyle w:val="HeaderTitleChar"/>
+          </w:rPr>
+          <w:t>Using a Raspberry Pi</w:t>
+        </w:r>
+      </w:sdtContent>
+    </w:sdt>
     <w:r>
       <w:rPr>
         <w:rFonts w:ascii="Arial Black" w:hAnsi="Arial Black"/>
@@ -1618,14 +1595,6 @@
           </wp14:sizeRelV>
         </wp:anchor>
       </w:drawing>
-    </w:r>
-    <w:r>
-      <w:rPr>
-        <w:rFonts w:ascii="Arial Black" w:hAnsi="Arial Black"/>
-        <w:sz w:val="48"/>
-        <w:szCs w:val="48"/>
-      </w:rPr>
-      <w:t>USING A RASPBERRY PI</w:t>
     </w:r>
   </w:p>
 </w:hdr>
@@ -6456,6 +6425,7 @@
     <w:lsdException w:name="HTML Sample" w:semiHidden="1" w:unhideWhenUsed="1"/>
     <w:lsdException w:name="HTML Typewriter" w:semiHidden="1" w:unhideWhenUsed="1"/>
     <w:lsdException w:name="HTML Variable" w:semiHidden="1" w:unhideWhenUsed="1"/>
+    <w:lsdException w:name="Normal Table" w:semiHidden="1" w:unhideWhenUsed="1"/>
     <w:lsdException w:name="annotation subject" w:semiHidden="1" w:unhideWhenUsed="1"/>
     <w:lsdException w:name="No List" w:semiHidden="1" w:unhideWhenUsed="1"/>
     <w:lsdException w:name="Outline List 1" w:semiHidden="1" w:unhideWhenUsed="1"/>
@@ -6500,6 +6470,7 @@
     <w:lsdException w:name="Table Professional" w:semiHidden="1" w:unhideWhenUsed="1"/>
     <w:lsdException w:name="Table Subtle 1" w:semiHidden="1" w:unhideWhenUsed="1"/>
     <w:lsdException w:name="Table Subtle 2" w:semiHidden="1" w:unhideWhenUsed="1"/>
+    <w:lsdException w:name="Table Web 1" w:semiHidden="1" w:unhideWhenUsed="1"/>
     <w:lsdException w:name="Table Web 2" w:semiHidden="1" w:unhideWhenUsed="1"/>
     <w:lsdException w:name="Table Web 3" w:semiHidden="1" w:unhideWhenUsed="1"/>
     <w:lsdException w:name="Balloon Text" w:semiHidden="1" w:unhideWhenUsed="1"/>
@@ -6987,7 +6958,668 @@
       <w:szCs w:val="20"/>
     </w:rPr>
   </w:style>
+  <w:style w:type="character" w:styleId="PlaceholderText">
+    <w:name w:val="Placeholder Text"/>
+    <w:basedOn w:val="DefaultParagraphFont"/>
+    <w:uiPriority w:val="99"/>
+    <w:semiHidden/>
+    <w:rsid w:val="00A11037"/>
+    <w:rPr>
+      <w:color w:val="808080"/>
+    </w:rPr>
+  </w:style>
+  <w:style w:type="paragraph" w:customStyle="1" w:styleId="HeaderTitle">
+    <w:name w:val="HeaderTitle"/>
+    <w:basedOn w:val="Header"/>
+    <w:next w:val="Normal"/>
+    <w:link w:val="HeaderTitleChar"/>
+    <w:qFormat/>
+    <w:rsid w:val="00EE10F8"/>
+    <w:rPr>
+      <w:rFonts w:ascii="Arial Black" w:hAnsi="Arial Black"/>
+      <w:caps/>
+      <w:sz w:val="48"/>
+      <w:szCs w:val="48"/>
+    </w:rPr>
+  </w:style>
+  <w:style w:type="paragraph" w:customStyle="1" w:styleId="Copyright">
+    <w:name w:val="Copyright"/>
+    <w:basedOn w:val="Normal"/>
+    <w:link w:val="CopyrightChar"/>
+    <w:qFormat/>
+    <w:rsid w:val="007270B8"/>
+    <w:pPr>
+      <w:jc w:val="center"/>
+    </w:pPr>
+    <w:rPr>
+      <w:rFonts w:ascii="Arial" w:hAnsi="Arial"/>
+      <w:color w:val="BFBFBF" w:themeColor="background1" w:themeShade="BF"/>
+      <w:sz w:val="20"/>
+    </w:rPr>
+  </w:style>
+  <w:style w:type="character" w:customStyle="1" w:styleId="HeaderTitleChar">
+    <w:name w:val="HeaderTitle Char"/>
+    <w:basedOn w:val="HeaderChar"/>
+    <w:link w:val="HeaderTitle"/>
+    <w:rsid w:val="00EE10F8"/>
+    <w:rPr>
+      <w:rFonts w:ascii="Arial Black" w:hAnsi="Arial Black"/>
+      <w:caps/>
+      <w:sz w:val="48"/>
+      <w:szCs w:val="48"/>
+    </w:rPr>
+  </w:style>
+  <w:style w:type="character" w:customStyle="1" w:styleId="CopyrightChar">
+    <w:name w:val="Copyright Char"/>
+    <w:basedOn w:val="DefaultParagraphFont"/>
+    <w:link w:val="Copyright"/>
+    <w:rsid w:val="007270B8"/>
+    <w:rPr>
+      <w:rFonts w:ascii="Arial" w:hAnsi="Arial"/>
+      <w:color w:val="BFBFBF" w:themeColor="background1" w:themeShade="BF"/>
+      <w:sz w:val="20"/>
+    </w:rPr>
+  </w:style>
 </w:styles>
+</file>
+
+<file path=word/glossary/document.xml><?xml version="1.0" encoding="utf-8"?>
+<w:glossaryDocument xmlns:wpc="http://schemas.microsoft.com/office/word/2010/wordprocessingCanvas" xmlns:cx="http://schemas.microsoft.com/office/drawing/2014/chartex" xmlns:cx1="http://schemas.microsoft.com/office/drawing/2015/9/8/chartex" xmlns:cx2="http://schemas.microsoft.com/office/drawing/2015/10/21/chartex" xmlns:cx3="http://schemas.microsoft.com/office/drawing/2016/5/9/chartex" xmlns:cx4="http://schemas.microsoft.com/office/drawing/2016/5/10/chartex" xmlns:cx5="http://schemas.microsoft.com/office/drawing/2016/5/11/chartex" xmlns:mc="http://schemas.openxmlformats.org/markup-compatibility/2006" xmlns:o="urn:schemas-microsoft-com:office:office" xmlns:r="http://schemas.openxmlformats.org/officeDocument/2006/relationships" xmlns:m="http://schemas.openxmlformats.org/officeDocument/2006/math" xmlns:v="urn:schemas-microsoft-com:vml" xmlns:wp14="http://schemas.microsoft.com/office/word/2010/wordprocessingDrawing" xmlns:wp="http://schemas.openxmlformats.org/drawingml/2006/wordprocessingDrawing" xmlns:w10="urn:schemas-microsoft-com:office:word" xmlns:w="http://schemas.openxmlformats.org/wordprocessingml/2006/main" xmlns:w14="http://schemas.microsoft.com/office/word/2010/wordml" xmlns:w15="http://schemas.microsoft.com/office/word/2012/wordml" xmlns:w16se="http://schemas.microsoft.com/office/word/2015/wordml/symex" xmlns:wpg="http://schemas.microsoft.com/office/word/2010/wordprocessingGroup" xmlns:wpi="http://schemas.microsoft.com/office/word/2010/wordprocessingInk" xmlns:wne="http://schemas.microsoft.com/office/word/2006/wordml" xmlns:wps="http://schemas.microsoft.com/office/word/2010/wordprocessingShape" mc:Ignorable="w14 w15 w16se wp14">
+  <w:docParts>
+    <w:docPart>
+      <w:docPartPr>
+        <w:name w:val="9EF66772A11145D3ADEF3774E53543D0"/>
+        <w:category>
+          <w:name w:val="General"/>
+          <w:gallery w:val="placeholder"/>
+        </w:category>
+        <w:types>
+          <w:type w:val="bbPlcHdr"/>
+        </w:types>
+        <w:behaviors>
+          <w:behavior w:val="content"/>
+        </w:behaviors>
+        <w:guid w:val="{433D7720-C72F-4F06-A02A-C4D8E9D9C41A}"/>
+      </w:docPartPr>
+      <w:docPartBody>
+        <w:p>
+          <w:r>
+            <w:rPr>
+              <w:rStyle w:val="PlaceholderText"/>
+            </w:rPr>
+            <w:t>[Title]</w:t>
+          </w:r>
+        </w:p>
+      </w:docPartBody>
+    </w:docPart>
+  </w:docParts>
+</w:glossaryDocument>
+</file>
+
+<file path=word/glossary/fontTable.xml><?xml version="1.0" encoding="utf-8"?>
+<w:fonts xmlns:mc="http://schemas.openxmlformats.org/markup-compatibility/2006" xmlns:r="http://schemas.openxmlformats.org/officeDocument/2006/relationships" xmlns:w="http://schemas.openxmlformats.org/wordprocessingml/2006/main" xmlns:w14="http://schemas.microsoft.com/office/word/2010/wordml" xmlns:w15="http://schemas.microsoft.com/office/word/2012/wordml" xmlns:w16se="http://schemas.microsoft.com/office/word/2015/wordml/symex" mc:Ignorable="w14 w15 w16se">
+  <w:font w:name="Times New Roman">
+    <w:panose1 w:val="02020603050405020304"/>
+    <w:charset w:val="00"/>
+    <w:family w:val="roman"/>
+    <w:pitch w:val="variable"/>
+    <w:sig w:usb0="E0002EFF" w:usb1="C000785B" w:usb2="00000009" w:usb3="00000000" w:csb0="000001FF" w:csb1="00000000"/>
+  </w:font>
+  <w:font w:name="Symbol">
+    <w:panose1 w:val="05050102010706020507"/>
+    <w:charset w:val="02"/>
+    <w:family w:val="roman"/>
+    <w:pitch w:val="variable"/>
+    <w:sig w:usb0="00000000" w:usb1="10000000" w:usb2="00000000" w:usb3="00000000" w:csb0="80000000" w:csb1="00000000"/>
+  </w:font>
+  <w:font w:name="Courier New">
+    <w:panose1 w:val="02070309020205020404"/>
+    <w:charset w:val="00"/>
+    <w:family w:val="modern"/>
+    <w:pitch w:val="fixed"/>
+    <w:sig w:usb0="E0002EFF" w:usb1="C0007843" w:usb2="00000009" w:usb3="00000000" w:csb0="000001FF" w:csb1="00000000"/>
+  </w:font>
+  <w:font w:name="Wingdings">
+    <w:panose1 w:val="05000000000000000000"/>
+    <w:charset w:val="02"/>
+    <w:family w:val="auto"/>
+    <w:pitch w:val="variable"/>
+    <w:sig w:usb0="00000000" w:usb1="10000000" w:usb2="00000000" w:usb3="00000000" w:csb0="80000000" w:csb1="00000000"/>
+  </w:font>
+  <w:font w:name="Arial">
+    <w:panose1 w:val="020B0604020202020204"/>
+    <w:charset w:val="00"/>
+    <w:family w:val="swiss"/>
+    <w:pitch w:val="variable"/>
+    <w:sig w:usb0="E0002EFF" w:usb1="C0007843" w:usb2="00000009" w:usb3="00000000" w:csb0="000001FF" w:csb1="00000000"/>
+  </w:font>
+  <w:font w:name="Malgun Gothic">
+    <w:altName w:val="맑은 고딕"/>
+    <w:panose1 w:val="020B0503020000020004"/>
+    <w:charset w:val="81"/>
+    <w:family w:val="swiss"/>
+    <w:pitch w:val="variable"/>
+    <w:sig w:usb0="9000002F" w:usb1="29D77CFB" w:usb2="00000012" w:usb3="00000000" w:csb0="00080001" w:csb1="00000000"/>
+  </w:font>
+  <w:font w:name="Calibri">
+    <w:panose1 w:val="020F0502020204030204"/>
+    <w:charset w:val="00"/>
+    <w:family w:val="swiss"/>
+    <w:pitch w:val="variable"/>
+    <w:sig w:usb0="E0002AFF" w:usb1="C000247B" w:usb2="00000009" w:usb3="00000000" w:csb0="000001FF" w:csb1="00000000"/>
+  </w:font>
+  <w:font w:name="Arial Black">
+    <w:panose1 w:val="020B0A04020102020204"/>
+    <w:charset w:val="00"/>
+    <w:family w:val="swiss"/>
+    <w:pitch w:val="variable"/>
+    <w:sig w:usb0="A00002AF" w:usb1="400078FB" w:usb2="00000000" w:usb3="00000000" w:csb0="0000009F" w:csb1="00000000"/>
+  </w:font>
+  <w:font w:name="Lucida Console">
+    <w:panose1 w:val="020B0609040504020204"/>
+    <w:charset w:val="00"/>
+    <w:family w:val="modern"/>
+    <w:pitch w:val="fixed"/>
+    <w:sig w:usb0="8000028F" w:usb1="00001800" w:usb2="00000000" w:usb3="00000000" w:csb0="0000001F" w:csb1="00000000"/>
+  </w:font>
+  <w:font w:name="Calibri Light">
+    <w:panose1 w:val="020F0302020204030204"/>
+    <w:charset w:val="00"/>
+    <w:family w:val="swiss"/>
+    <w:pitch w:val="variable"/>
+    <w:sig w:usb0="E0002AFF" w:usb1="C000247B" w:usb2="00000009" w:usb3="00000000" w:csb0="000001FF" w:csb1="00000000"/>
+  </w:font>
+</w:fonts>
+</file>
+
+<file path=word/glossary/settings.xml><?xml version="1.0" encoding="utf-8"?>
+<w:settings xmlns:mc="http://schemas.openxmlformats.org/markup-compatibility/2006" xmlns:o="urn:schemas-microsoft-com:office:office" xmlns:r="http://schemas.openxmlformats.org/officeDocument/2006/relationships" xmlns:m="http://schemas.openxmlformats.org/officeDocument/2006/math" xmlns:v="urn:schemas-microsoft-com:vml" xmlns:w10="urn:schemas-microsoft-com:office:word" xmlns:w="http://schemas.openxmlformats.org/wordprocessingml/2006/main" xmlns:w14="http://schemas.microsoft.com/office/word/2010/wordml" xmlns:w15="http://schemas.microsoft.com/office/word/2012/wordml" xmlns:w16se="http://schemas.microsoft.com/office/word/2015/wordml/symex" xmlns:sl="http://schemas.openxmlformats.org/schemaLibrary/2006/main" mc:Ignorable="w14 w15 w16se">
+  <w:view w:val="normal"/>
+  <w:defaultTabStop w:val="720"/>
+  <w:characterSpacingControl w:val="doNotCompress"/>
+  <w:compat>
+    <w:useFELayout/>
+    <w:compatSetting w:name="compatibilityMode" w:uri="http://schemas.microsoft.com/office/word" w:val="15"/>
+    <w:compatSetting w:name="overrideTableStyleFontSizeAndJustification" w:uri="http://schemas.microsoft.com/office/word" w:val="1"/>
+    <w:compatSetting w:name="enableOpenTypeFeatures" w:uri="http://schemas.microsoft.com/office/word" w:val="1"/>
+    <w:compatSetting w:name="doNotFlipMirrorIndents" w:uri="http://schemas.microsoft.com/office/word" w:val="1"/>
+    <w:compatSetting w:name="differentiateMultirowTableHeaders" w:uri="http://schemas.microsoft.com/office/word" w:val="1"/>
+  </w:compat>
+  <w:rsids>
+    <w:rsidRoot w:val="00D03C41"/>
+    <w:rsid w:val="00B72935"/>
+    <w:rsid w:val="00D03C41"/>
+  </w:rsids>
+  <m:mathPr>
+    <m:mathFont m:val="Cambria Math"/>
+    <m:brkBin m:val="before"/>
+    <m:brkBinSub m:val="--"/>
+    <m:smallFrac m:val="0"/>
+    <m:dispDef/>
+    <m:lMargin m:val="0"/>
+    <m:rMargin m:val="0"/>
+    <m:defJc m:val="centerGroup"/>
+    <m:wrapIndent m:val="1440"/>
+    <m:intLim m:val="subSup"/>
+    <m:naryLim m:val="undOvr"/>
+  </m:mathPr>
+  <w:themeFontLang w:val="en-GB"/>
+  <w:clrSchemeMapping w:bg1="light1" w:t1="dark1" w:bg2="light2" w:t2="dark2" w:accent1="accent1" w:accent2="accent2" w:accent3="accent3" w:accent4="accent4" w:accent5="accent5" w:accent6="accent6" w:hyperlink="hyperlink" w:followedHyperlink="followedHyperlink"/>
+  <w:decimalSymbol w:val="."/>
+  <w:listSeparator w:val=","/>
+  <w15:chartTrackingRefBased/>
+</w:settings>
+</file>
+
+<file path=word/glossary/styles.xml><?xml version="1.0" encoding="utf-8"?>
+<w:styles xmlns:mc="http://schemas.openxmlformats.org/markup-compatibility/2006" xmlns:r="http://schemas.openxmlformats.org/officeDocument/2006/relationships" xmlns:w="http://schemas.openxmlformats.org/wordprocessingml/2006/main" xmlns:w14="http://schemas.microsoft.com/office/word/2010/wordml" xmlns:w15="http://schemas.microsoft.com/office/word/2012/wordml" xmlns:w16se="http://schemas.microsoft.com/office/word/2015/wordml/symex" mc:Ignorable="w14 w15 w16se">
+  <w:docDefaults>
+    <w:rPrDefault>
+      <w:rPr>
+        <w:rFonts w:asciiTheme="minorHAnsi" w:eastAsiaTheme="minorEastAsia" w:hAnsiTheme="minorHAnsi" w:cstheme="minorBidi"/>
+        <w:sz w:val="22"/>
+        <w:szCs w:val="22"/>
+        <w:lang w:val="en-GB" w:eastAsia="en-GB" w:bidi="ar-SA"/>
+      </w:rPr>
+    </w:rPrDefault>
+    <w:pPrDefault>
+      <w:pPr>
+        <w:spacing w:after="160" w:line="259" w:lineRule="auto"/>
+      </w:pPr>
+    </w:pPrDefault>
+  </w:docDefaults>
+  <w:latentStyles w:defLockedState="0" w:defUIPriority="99" w:defSemiHidden="0" w:defUnhideWhenUsed="0" w:defQFormat="0" w:count="374">
+    <w:lsdException w:name="Normal" w:uiPriority="0" w:qFormat="1"/>
+    <w:lsdException w:name="heading 1" w:uiPriority="9" w:qFormat="1"/>
+    <w:lsdException w:name="heading 2" w:semiHidden="1" w:uiPriority="9" w:unhideWhenUsed="1" w:qFormat="1"/>
+    <w:lsdException w:name="heading 3" w:semiHidden="1" w:uiPriority="9" w:unhideWhenUsed="1" w:qFormat="1"/>
+    <w:lsdException w:name="heading 4" w:semiHidden="1" w:uiPriority="9" w:unhideWhenUsed="1" w:qFormat="1"/>
+    <w:lsdException w:name="heading 5" w:semiHidden="1" w:uiPriority="9" w:unhideWhenUsed="1" w:qFormat="1"/>
+    <w:lsdException w:name="heading 6" w:semiHidden="1" w:uiPriority="9" w:unhideWhenUsed="1" w:qFormat="1"/>
+    <w:lsdException w:name="heading 7" w:semiHidden="1" w:uiPriority="9" w:unhideWhenUsed="1" w:qFormat="1"/>
+    <w:lsdException w:name="heading 8" w:semiHidden="1" w:uiPriority="9" w:unhideWhenUsed="1" w:qFormat="1"/>
+    <w:lsdException w:name="heading 9" w:semiHidden="1" w:uiPriority="9" w:unhideWhenUsed="1" w:qFormat="1"/>
+    <w:lsdException w:name="index 1" w:semiHidden="1" w:unhideWhenUsed="1"/>
+    <w:lsdException w:name="index 2" w:semiHidden="1" w:unhideWhenUsed="1"/>
+    <w:lsdException w:name="index 3" w:semiHidden="1" w:unhideWhenUsed="1"/>
+    <w:lsdException w:name="index 4" w:semiHidden="1" w:unhideWhenUsed="1"/>
+    <w:lsdException w:name="index 5" w:semiHidden="1" w:unhideWhenUsed="1"/>
+    <w:lsdException w:name="index 6" w:semiHidden="1" w:unhideWhenUsed="1"/>
+    <w:lsdException w:name="index 7" w:semiHidden="1" w:unhideWhenUsed="1"/>
+    <w:lsdException w:name="index 8" w:semiHidden="1" w:unhideWhenUsed="1"/>
+    <w:lsdException w:name="index 9" w:semiHidden="1" w:unhideWhenUsed="1"/>
+    <w:lsdException w:name="toc 1" w:semiHidden="1" w:uiPriority="39" w:unhideWhenUsed="1"/>
+    <w:lsdException w:name="toc 2" w:semiHidden="1" w:uiPriority="39" w:unhideWhenUsed="1"/>
+    <w:lsdException w:name="toc 3" w:semiHidden="1" w:uiPriority="39" w:unhideWhenUsed="1"/>
+    <w:lsdException w:name="toc 4" w:semiHidden="1" w:uiPriority="39" w:unhideWhenUsed="1"/>
+    <w:lsdException w:name="toc 5" w:semiHidden="1" w:uiPriority="39" w:unhideWhenUsed="1"/>
+    <w:lsdException w:name="toc 6" w:semiHidden="1" w:uiPriority="39" w:unhideWhenUsed="1"/>
+    <w:lsdException w:name="toc 7" w:semiHidden="1" w:uiPriority="39" w:unhideWhenUsed="1"/>
+    <w:lsdException w:name="toc 8" w:semiHidden="1" w:uiPriority="39" w:unhideWhenUsed="1"/>
+    <w:lsdException w:name="toc 9" w:semiHidden="1" w:uiPriority="39" w:unhideWhenUsed="1"/>
+    <w:lsdException w:name="Normal Indent" w:semiHidden="1" w:unhideWhenUsed="1"/>
+    <w:lsdException w:name="footnote text" w:semiHidden="1" w:unhideWhenUsed="1"/>
+    <w:lsdException w:name="annotation text" w:semiHidden="1" w:unhideWhenUsed="1"/>
+    <w:lsdException w:name="header" w:semiHidden="1" w:unhideWhenUsed="1"/>
+    <w:lsdException w:name="footer" w:semiHidden="1" w:unhideWhenUsed="1"/>
+    <w:lsdException w:name="index heading" w:semiHidden="1" w:unhideWhenUsed="1"/>
+    <w:lsdException w:name="caption" w:semiHidden="1" w:uiPriority="35" w:unhideWhenUsed="1" w:qFormat="1"/>
+    <w:lsdException w:name="table of figures" w:semiHidden="1" w:unhideWhenUsed="1"/>
+    <w:lsdException w:name="envelope address" w:semiHidden="1" w:unhideWhenUsed="1"/>
+    <w:lsdException w:name="envelope return" w:semiHidden="1" w:unhideWhenUsed="1"/>
+    <w:lsdException w:name="footnote reference" w:semiHidden="1" w:unhideWhenUsed="1"/>
+    <w:lsdException w:name="annotation reference" w:semiHidden="1" w:unhideWhenUsed="1"/>
+    <w:lsdException w:name="line number" w:semiHidden="1" w:unhideWhenUsed="1"/>
+    <w:lsdException w:name="page number" w:semiHidden="1" w:unhideWhenUsed="1"/>
+    <w:lsdException w:name="endnote reference" w:semiHidden="1" w:unhideWhenUsed="1"/>
+    <w:lsdException w:name="endnote text" w:semiHidden="1" w:unhideWhenUsed="1"/>
+    <w:lsdException w:name="table of authorities" w:semiHidden="1" w:unhideWhenUsed="1"/>
+    <w:lsdException w:name="macro" w:semiHidden="1" w:unhideWhenUsed="1"/>
+    <w:lsdException w:name="toa heading" w:semiHidden="1" w:unhideWhenUsed="1"/>
+    <w:lsdException w:name="List" w:semiHidden="1" w:unhideWhenUsed="1"/>
+    <w:lsdException w:name="List Bullet" w:semiHidden="1" w:unhideWhenUsed="1"/>
+    <w:lsdException w:name="List Number" w:semiHidden="1" w:unhideWhenUsed="1"/>
+    <w:lsdException w:name="List 2" w:semiHidden="1" w:unhideWhenUsed="1"/>
+    <w:lsdException w:name="List 3" w:semiHidden="1" w:unhideWhenUsed="1"/>
+    <w:lsdException w:name="List 4" w:semiHidden="1" w:unhideWhenUsed="1"/>
+    <w:lsdException w:name="List 5" w:semiHidden="1" w:unhideWhenUsed="1"/>
+    <w:lsdException w:name="List Bullet 2" w:semiHidden="1" w:unhideWhenUsed="1"/>
+    <w:lsdException w:name="List Bullet 3" w:semiHidden="1" w:unhideWhenUsed="1"/>
+    <w:lsdException w:name="List Bullet 4" w:semiHidden="1" w:unhideWhenUsed="1"/>
+    <w:lsdException w:name="List Bullet 5" w:semiHidden="1" w:unhideWhenUsed="1"/>
+    <w:lsdException w:name="List Number 2" w:semiHidden="1" w:unhideWhenUsed="1"/>
+    <w:lsdException w:name="List Number 3" w:semiHidden="1" w:unhideWhenUsed="1"/>
+    <w:lsdException w:name="List Number 4" w:semiHidden="1" w:unhideWhenUsed="1"/>
+    <w:lsdException w:name="List Number 5" w:semiHidden="1" w:unhideWhenUsed="1"/>
+    <w:lsdException w:name="Title" w:uiPriority="10" w:qFormat="1"/>
+    <w:lsdException w:name="Closing" w:semiHidden="1" w:unhideWhenUsed="1"/>
+    <w:lsdException w:name="Signature" w:semiHidden="1" w:unhideWhenUsed="1"/>
+    <w:lsdException w:name="Default Paragraph Font" w:semiHidden="1" w:uiPriority="1" w:unhideWhenUsed="1"/>
+    <w:lsdException w:name="Body Text" w:semiHidden="1" w:unhideWhenUsed="1"/>
+    <w:lsdException w:name="Body Text Indent" w:semiHidden="1" w:unhideWhenUsed="1"/>
+    <w:lsdException w:name="List Continue" w:semiHidden="1" w:unhideWhenUsed="1"/>
+    <w:lsdException w:name="List Continue 2" w:semiHidden="1" w:unhideWhenUsed="1"/>
+    <w:lsdException w:name="List Continue 3" w:semiHidden="1" w:unhideWhenUsed="1"/>
+    <w:lsdException w:name="List Continue 4" w:semiHidden="1" w:unhideWhenUsed="1"/>
+    <w:lsdException w:name="List Continue 5" w:semiHidden="1" w:unhideWhenUsed="1"/>
+    <w:lsdException w:name="Message Header" w:semiHidden="1" w:unhideWhenUsed="1"/>
+    <w:lsdException w:name="Subtitle" w:uiPriority="11" w:qFormat="1"/>
+    <w:lsdException w:name="Salutation" w:semiHidden="1" w:unhideWhenUsed="1"/>
+    <w:lsdException w:name="Date" w:semiHidden="1" w:unhideWhenUsed="1"/>
+    <w:lsdException w:name="Body Text First Indent" w:semiHidden="1" w:unhideWhenUsed="1"/>
+    <w:lsdException w:name="Body Text First Indent 2" w:semiHidden="1" w:unhideWhenUsed="1"/>
+    <w:lsdException w:name="Note Heading" w:semiHidden="1" w:unhideWhenUsed="1"/>
+    <w:lsdException w:name="Body Text 2" w:semiHidden="1" w:unhideWhenUsed="1"/>
+    <w:lsdException w:name="Body Text 3" w:semiHidden="1" w:unhideWhenUsed="1"/>
+    <w:lsdException w:name="Body Text Indent 2" w:semiHidden="1" w:unhideWhenUsed="1"/>
+    <w:lsdException w:name="Body Text Indent 3" w:semiHidden="1" w:unhideWhenUsed="1"/>
+    <w:lsdException w:name="Block Text" w:semiHidden="1" w:unhideWhenUsed="1"/>
+    <w:lsdException w:name="Hyperlink" w:semiHidden="1" w:unhideWhenUsed="1"/>
+    <w:lsdException w:name="FollowedHyperlink" w:semiHidden="1" w:unhideWhenUsed="1"/>
+    <w:lsdException w:name="Strong" w:uiPriority="22" w:qFormat="1"/>
+    <w:lsdException w:name="Emphasis" w:uiPriority="20" w:qFormat="1"/>
+    <w:lsdException w:name="Document Map" w:semiHidden="1" w:unhideWhenUsed="1"/>
+    <w:lsdException w:name="Plain Text" w:semiHidden="1" w:unhideWhenUsed="1"/>
+    <w:lsdException w:name="E-mail Signature" w:semiHidden="1" w:unhideWhenUsed="1"/>
+    <w:lsdException w:name="HTML Top of Form" w:semiHidden="1" w:unhideWhenUsed="1"/>
+    <w:lsdException w:name="HTML Bottom of Form" w:semiHidden="1" w:unhideWhenUsed="1"/>
+    <w:lsdException w:name="Normal (Web)" w:semiHidden="1" w:unhideWhenUsed="1"/>
+    <w:lsdException w:name="HTML Acronym" w:semiHidden="1" w:unhideWhenUsed="1"/>
+    <w:lsdException w:name="HTML Address" w:semiHidden="1" w:unhideWhenUsed="1"/>
+    <w:lsdException w:name="HTML Cite" w:semiHidden="1" w:unhideWhenUsed="1"/>
+    <w:lsdException w:name="HTML Code" w:semiHidden="1" w:unhideWhenUsed="1"/>
+    <w:lsdException w:name="HTML Definition" w:semiHidden="1" w:unhideWhenUsed="1"/>
+    <w:lsdException w:name="HTML Keyboard" w:semiHidden="1" w:unhideWhenUsed="1"/>
+    <w:lsdException w:name="HTML Preformatted" w:semiHidden="1" w:unhideWhenUsed="1"/>
+    <w:lsdException w:name="HTML Sample" w:semiHidden="1" w:unhideWhenUsed="1"/>
+    <w:lsdException w:name="HTML Typewriter" w:semiHidden="1" w:unhideWhenUsed="1"/>
+    <w:lsdException w:name="HTML Variable" w:semiHidden="1" w:unhideWhenUsed="1"/>
+    <w:lsdException w:name="Normal Table" w:semiHidden="1" w:unhideWhenUsed="1"/>
+    <w:lsdException w:name="annotation subject" w:semiHidden="1" w:unhideWhenUsed="1"/>
+    <w:lsdException w:name="No List" w:semiHidden="1" w:unhideWhenUsed="1"/>
+    <w:lsdException w:name="Outline List 1" w:semiHidden="1" w:unhideWhenUsed="1"/>
+    <w:lsdException w:name="Outline List 2" w:semiHidden="1" w:unhideWhenUsed="1"/>
+    <w:lsdException w:name="Outline List 3" w:semiHidden="1" w:unhideWhenUsed="1"/>
+    <w:lsdException w:name="Table Simple 1" w:semiHidden="1" w:unhideWhenUsed="1"/>
+    <w:lsdException w:name="Table Simple 2" w:semiHidden="1" w:unhideWhenUsed="1"/>
+    <w:lsdException w:name="Table Simple 3" w:semiHidden="1" w:unhideWhenUsed="1"/>
+    <w:lsdException w:name="Table Classic 1" w:semiHidden="1" w:unhideWhenUsed="1"/>
+    <w:lsdException w:name="Table Classic 2" w:semiHidden="1" w:unhideWhenUsed="1"/>
+    <w:lsdException w:name="Table Classic 3" w:semiHidden="1" w:unhideWhenUsed="1"/>
+    <w:lsdException w:name="Table Classic 4" w:semiHidden="1" w:unhideWhenUsed="1"/>
+    <w:lsdException w:name="Table Colorful 1" w:semiHidden="1" w:unhideWhenUsed="1"/>
+    <w:lsdException w:name="Table Colorful 2" w:semiHidden="1" w:unhideWhenUsed="1"/>
+    <w:lsdException w:name="Table Colorful 3" w:semiHidden="1" w:unhideWhenUsed="1"/>
+    <w:lsdException w:name="Table Columns 1" w:semiHidden="1" w:unhideWhenUsed="1"/>
+    <w:lsdException w:name="Table Columns 2" w:semiHidden="1" w:unhideWhenUsed="1"/>
+    <w:lsdException w:name="Table Columns 3" w:semiHidden="1" w:unhideWhenUsed="1"/>
+    <w:lsdException w:name="Table Columns 4" w:semiHidden="1" w:unhideWhenUsed="1"/>
+    <w:lsdException w:name="Table Columns 5" w:semiHidden="1" w:unhideWhenUsed="1"/>
+    <w:lsdException w:name="Table Grid 1" w:semiHidden="1" w:unhideWhenUsed="1"/>
+    <w:lsdException w:name="Table Grid 2" w:semiHidden="1" w:unhideWhenUsed="1"/>
+    <w:lsdException w:name="Table Grid 3" w:semiHidden="1" w:unhideWhenUsed="1"/>
+    <w:lsdException w:name="Table Grid 4" w:semiHidden="1" w:unhideWhenUsed="1"/>
+    <w:lsdException w:name="Table Grid 5" w:semiHidden="1" w:unhideWhenUsed="1"/>
+    <w:lsdException w:name="Table Grid 6" w:semiHidden="1" w:unhideWhenUsed="1"/>
+    <w:lsdException w:name="Table Grid 7" w:semiHidden="1" w:unhideWhenUsed="1"/>
+    <w:lsdException w:name="Table Grid 8" w:semiHidden="1" w:unhideWhenUsed="1"/>
+    <w:lsdException w:name="Table List 1" w:semiHidden="1" w:unhideWhenUsed="1"/>
+    <w:lsdException w:name="Table List 2" w:semiHidden="1" w:unhideWhenUsed="1"/>
+    <w:lsdException w:name="Table List 3" w:semiHidden="1" w:unhideWhenUsed="1"/>
+    <w:lsdException w:name="Table List 4" w:semiHidden="1" w:unhideWhenUsed="1"/>
+    <w:lsdException w:name="Table List 5" w:semiHidden="1" w:unhideWhenUsed="1"/>
+    <w:lsdException w:name="Table List 6" w:semiHidden="1" w:unhideWhenUsed="1"/>
+    <w:lsdException w:name="Table List 7" w:semiHidden="1" w:unhideWhenUsed="1"/>
+    <w:lsdException w:name="Table List 8" w:semiHidden="1" w:unhideWhenUsed="1"/>
+    <w:lsdException w:name="Table 3D effects 1" w:semiHidden="1" w:unhideWhenUsed="1"/>
+    <w:lsdException w:name="Table 3D effects 2" w:semiHidden="1" w:unhideWhenUsed="1"/>
+    <w:lsdException w:name="Table 3D effects 3" w:semiHidden="1" w:unhideWhenUsed="1"/>
+    <w:lsdException w:name="Table Contemporary" w:semiHidden="1" w:unhideWhenUsed="1"/>
+    <w:lsdException w:name="Table Elegant" w:semiHidden="1" w:unhideWhenUsed="1"/>
+    <w:lsdException w:name="Table Professional" w:semiHidden="1" w:unhideWhenUsed="1"/>
+    <w:lsdException w:name="Table Subtle 1" w:semiHidden="1" w:unhideWhenUsed="1"/>
+    <w:lsdException w:name="Table Subtle 2" w:semiHidden="1" w:unhideWhenUsed="1"/>
+    <w:lsdException w:name="Table Web 1" w:semiHidden="1" w:unhideWhenUsed="1"/>
+    <w:lsdException w:name="Table Web 2" w:semiHidden="1" w:unhideWhenUsed="1"/>
+    <w:lsdException w:name="Table Web 3" w:semiHidden="1" w:unhideWhenUsed="1"/>
+    <w:lsdException w:name="Balloon Text" w:semiHidden="1" w:unhideWhenUsed="1"/>
+    <w:lsdException w:name="Table Grid" w:uiPriority="39"/>
+    <w:lsdException w:name="Table Theme" w:semiHidden="1" w:unhideWhenUsed="1"/>
+    <w:lsdException w:name="Placeholder Text" w:semiHidden="1"/>
+    <w:lsdException w:name="No Spacing" w:uiPriority="1" w:qFormat="1"/>
+    <w:lsdException w:name="Light Shading" w:uiPriority="60"/>
+    <w:lsdException w:name="Light List" w:uiPriority="61"/>
+    <w:lsdException w:name="Light Grid" w:uiPriority="62"/>
+    <w:lsdException w:name="Medium Shading 1" w:uiPriority="63"/>
+    <w:lsdException w:name="Medium Shading 2" w:uiPriority="64"/>
+    <w:lsdException w:name="Medium List 1" w:uiPriority="65"/>
+    <w:lsdException w:name="Medium List 2" w:uiPriority="66"/>
+    <w:lsdException w:name="Medium Grid 1" w:uiPriority="67"/>
+    <w:lsdException w:name="Medium Grid 2" w:uiPriority="68"/>
+    <w:lsdException w:name="Medium Grid 3" w:uiPriority="69"/>
+    <w:lsdException w:name="Dark List" w:uiPriority="70"/>
+    <w:lsdException w:name="Colorful Shading" w:uiPriority="71"/>
+    <w:lsdException w:name="Colorful List" w:uiPriority="72"/>
+    <w:lsdException w:name="Colorful Grid" w:uiPriority="73"/>
+    <w:lsdException w:name="Light Shading Accent 1" w:uiPriority="60"/>
+    <w:lsdException w:name="Light List Accent 1" w:uiPriority="61"/>
+    <w:lsdException w:name="Light Grid Accent 1" w:uiPriority="62"/>
+    <w:lsdException w:name="Medium Shading 1 Accent 1" w:uiPriority="63"/>
+    <w:lsdException w:name="Medium Shading 2 Accent 1" w:uiPriority="64"/>
+    <w:lsdException w:name="Medium List 1 Accent 1" w:uiPriority="65"/>
+    <w:lsdException w:name="Revision" w:semiHidden="1"/>
+    <w:lsdException w:name="List Paragraph" w:uiPriority="34" w:qFormat="1"/>
+    <w:lsdException w:name="Quote" w:uiPriority="29" w:qFormat="1"/>
+    <w:lsdException w:name="Intense Quote" w:uiPriority="30" w:qFormat="1"/>
+    <w:lsdException w:name="Medium List 2 Accent 1" w:uiPriority="66"/>
+    <w:lsdException w:name="Medium Grid 1 Accent 1" w:uiPriority="67"/>
+    <w:lsdException w:name="Medium Grid 2 Accent 1" w:uiPriority="68"/>
+    <w:lsdException w:name="Medium Grid 3 Accent 1" w:uiPriority="69"/>
+    <w:lsdException w:name="Dark List Accent 1" w:uiPriority="70"/>
+    <w:lsdException w:name="Colorful Shading Accent 1" w:uiPriority="71"/>
+    <w:lsdException w:name="Colorful List Accent 1" w:uiPriority="72"/>
+    <w:lsdException w:name="Colorful Grid Accent 1" w:uiPriority="73"/>
+    <w:lsdException w:name="Light Shading Accent 2" w:uiPriority="60"/>
+    <w:lsdException w:name="Light List Accent 2" w:uiPriority="61"/>
+    <w:lsdException w:name="Light Grid Accent 2" w:uiPriority="62"/>
+    <w:lsdException w:name="Medium Shading 1 Accent 2" w:uiPriority="63"/>
+    <w:lsdException w:name="Medium Shading 2 Accent 2" w:uiPriority="64"/>
+    <w:lsdException w:name="Medium List 1 Accent 2" w:uiPriority="65"/>
+    <w:lsdException w:name="Medium List 2 Accent 2" w:uiPriority="66"/>
+    <w:lsdException w:name="Medium Grid 1 Accent 2" w:uiPriority="67"/>
+    <w:lsdException w:name="Medium Grid 2 Accent 2" w:uiPriority="68"/>
+    <w:lsdException w:name="Medium Grid 3 Accent 2" w:uiPriority="69"/>
+    <w:lsdException w:name="Dark List Accent 2" w:uiPriority="70"/>
+    <w:lsdException w:name="Colorful Shading Accent 2" w:uiPriority="71"/>
+    <w:lsdException w:name="Colorful List Accent 2" w:uiPriority="72"/>
+    <w:lsdException w:name="Colorful Grid Accent 2" w:uiPriority="73"/>
+    <w:lsdException w:name="Light Shading Accent 3" w:uiPriority="60"/>
+    <w:lsdException w:name="Light List Accent 3" w:uiPriority="61"/>
+    <w:lsdException w:name="Light Grid Accent 3" w:uiPriority="62"/>
+    <w:lsdException w:name="Medium Shading 1 Accent 3" w:uiPriority="63"/>
+    <w:lsdException w:name="Medium Shading 2 Accent 3" w:uiPriority="64"/>
+    <w:lsdException w:name="Medium List 1 Accent 3" w:uiPriority="65"/>
+    <w:lsdException w:name="Medium List 2 Accent 3" w:uiPriority="66"/>
+    <w:lsdException w:name="Medium Grid 1 Accent 3" w:uiPriority="67"/>
+    <w:lsdException w:name="Medium Grid 2 Accent 3" w:uiPriority="68"/>
+    <w:lsdException w:name="Medium Grid 3 Accent 3" w:uiPriority="69"/>
+    <w:lsdException w:name="Dark List Accent 3" w:uiPriority="70"/>
+    <w:lsdException w:name="Colorful Shading Accent 3" w:uiPriority="71"/>
+    <w:lsdException w:name="Colorful List Accent 3" w:uiPriority="72"/>
+    <w:lsdException w:name="Colorful Grid Accent 3" w:uiPriority="73"/>
+    <w:lsdException w:name="Light Shading Accent 4" w:uiPriority="60"/>
+    <w:lsdException w:name="Light List Accent 4" w:uiPriority="61"/>
+    <w:lsdException w:name="Light Grid Accent 4" w:uiPriority="62"/>
+    <w:lsdException w:name="Medium Shading 1 Accent 4" w:uiPriority="63"/>
+    <w:lsdException w:name="Medium Shading 2 Accent 4" w:uiPriority="64"/>
+    <w:lsdException w:name="Medium List 1 Accent 4" w:uiPriority="65"/>
+    <w:lsdException w:name="Medium List 2 Accent 4" w:uiPriority="66"/>
+    <w:lsdException w:name="Medium Grid 1 Accent 4" w:uiPriority="67"/>
+    <w:lsdException w:name="Medium Grid 2 Accent 4" w:uiPriority="68"/>
+    <w:lsdException w:name="Medium Grid 3 Accent 4" w:uiPriority="69"/>
+    <w:lsdException w:name="Dark List Accent 4" w:uiPriority="70"/>
+    <w:lsdException w:name="Colorful Shading Accent 4" w:uiPriority="71"/>
+    <w:lsdException w:name="Colorful List Accent 4" w:uiPriority="72"/>
+    <w:lsdException w:name="Colorful Grid Accent 4" w:uiPriority="73"/>
+    <w:lsdException w:name="Light Shading Accent 5" w:uiPriority="60"/>
+    <w:lsdException w:name="Light List Accent 5" w:uiPriority="61"/>
+    <w:lsdException w:name="Light Grid Accent 5" w:uiPriority="62"/>
+    <w:lsdException w:name="Medium Shading 1 Accent 5" w:uiPriority="63"/>
+    <w:lsdException w:name="Medium Shading 2 Accent 5" w:uiPriority="64"/>
+    <w:lsdException w:name="Medium List 1 Accent 5" w:uiPriority="65"/>
+    <w:lsdException w:name="Medium List 2 Accent 5" w:uiPriority="66"/>
+    <w:lsdException w:name="Medium Grid 1 Accent 5" w:uiPriority="67"/>
+    <w:lsdException w:name="Medium Grid 2 Accent 5" w:uiPriority="68"/>
+    <w:lsdException w:name="Medium Grid 3 Accent 5" w:uiPriority="69"/>
+    <w:lsdException w:name="Dark List Accent 5" w:uiPriority="70"/>
+    <w:lsdException w:name="Colorful Shading Accent 5" w:uiPriority="71"/>
+    <w:lsdException w:name="Colorful List Accent 5" w:uiPriority="72"/>
+    <w:lsdException w:name="Colorful Grid Accent 5" w:uiPriority="73"/>
+    <w:lsdException w:name="Light Shading Accent 6" w:uiPriority="60"/>
+    <w:lsdException w:name="Light List Accent 6" w:uiPriority="61"/>
+    <w:lsdException w:name="Light Grid Accent 6" w:uiPriority="62"/>
+    <w:lsdException w:name="Medium Shading 1 Accent 6" w:uiPriority="63"/>
+    <w:lsdException w:name="Medium Shading 2 Accent 6" w:uiPriority="64"/>
+    <w:lsdException w:name="Medium List 1 Accent 6" w:uiPriority="65"/>
+    <w:lsdException w:name="Medium List 2 Accent 6" w:uiPriority="66"/>
+    <w:lsdException w:name="Medium Grid 1 Accent 6" w:uiPriority="67"/>
+    <w:lsdException w:name="Medium Grid 2 Accent 6" w:uiPriority="68"/>
+    <w:lsdException w:name="Medium Grid 3 Accent 6" w:uiPriority="69"/>
+    <w:lsdException w:name="Dark List Accent 6" w:uiPriority="70"/>
+    <w:lsdException w:name="Colorful Shading Accent 6" w:uiPriority="71"/>
+    <w:lsdException w:name="Colorful List Accent 6" w:uiPriority="72"/>
+    <w:lsdException w:name="Colorful Grid Accent 6" w:uiPriority="73"/>
+    <w:lsdException w:name="Subtle Emphasis" w:uiPriority="19" w:qFormat="1"/>
+    <w:lsdException w:name="Intense Emphasis" w:uiPriority="21" w:qFormat="1"/>
+    <w:lsdException w:name="Subtle Reference" w:uiPriority="31" w:qFormat="1"/>
+    <w:lsdException w:name="Intense Reference" w:uiPriority="32" w:qFormat="1"/>
+    <w:lsdException w:name="Book Title" w:uiPriority="33" w:qFormat="1"/>
+    <w:lsdException w:name="Bibliography" w:semiHidden="1" w:uiPriority="37" w:unhideWhenUsed="1"/>
+    <w:lsdException w:name="TOC Heading" w:semiHidden="1" w:uiPriority="39" w:unhideWhenUsed="1" w:qFormat="1"/>
+    <w:lsdException w:name="Plain Table 1" w:uiPriority="41"/>
+    <w:lsdException w:name="Plain Table 2" w:uiPriority="42"/>
+    <w:lsdException w:name="Plain Table 3" w:uiPriority="43"/>
+    <w:lsdException w:name="Plain Table 4" w:uiPriority="44"/>
+    <w:lsdException w:name="Plain Table 5" w:uiPriority="45"/>
+    <w:lsdException w:name="Grid Table Light" w:uiPriority="40"/>
+    <w:lsdException w:name="Grid Table 1 Light" w:uiPriority="46"/>
+    <w:lsdException w:name="Grid Table 2" w:uiPriority="47"/>
+    <w:lsdException w:name="Grid Table 3" w:uiPriority="48"/>
+    <w:lsdException w:name="Grid Table 4" w:uiPriority="49"/>
+    <w:lsdException w:name="Grid Table 5 Dark" w:uiPriority="50"/>
+    <w:lsdException w:name="Grid Table 6 Colorful" w:uiPriority="51"/>
+    <w:lsdException w:name="Grid Table 7 Colorful" w:uiPriority="52"/>
+    <w:lsdException w:name="Grid Table 1 Light Accent 1" w:uiPriority="46"/>
+    <w:lsdException w:name="Grid Table 2 Accent 1" w:uiPriority="47"/>
+    <w:lsdException w:name="Grid Table 3 Accent 1" w:uiPriority="48"/>
+    <w:lsdException w:name="Grid Table 4 Accent 1" w:uiPriority="49"/>
+    <w:lsdException w:name="Grid Table 5 Dark Accent 1" w:uiPriority="50"/>
+    <w:lsdException w:name="Grid Table 6 Colorful Accent 1" w:uiPriority="51"/>
+    <w:lsdException w:name="Grid Table 7 Colorful Accent 1" w:uiPriority="52"/>
+    <w:lsdException w:name="Grid Table 1 Light Accent 2" w:uiPriority="46"/>
+    <w:lsdException w:name="Grid Table 2 Accent 2" w:uiPriority="47"/>
+    <w:lsdException w:name="Grid Table 3 Accent 2" w:uiPriority="48"/>
+    <w:lsdException w:name="Grid Table 4 Accent 2" w:uiPriority="49"/>
+    <w:lsdException w:name="Grid Table 5 Dark Accent 2" w:uiPriority="50"/>
+    <w:lsdException w:name="Grid Table 6 Colorful Accent 2" w:uiPriority="51"/>
+    <w:lsdException w:name="Grid Table 7 Colorful Accent 2" w:uiPriority="52"/>
+    <w:lsdException w:name="Grid Table 1 Light Accent 3" w:uiPriority="46"/>
+    <w:lsdException w:name="Grid Table 2 Accent 3" w:uiPriority="47"/>
+    <w:lsdException w:name="Grid Table 3 Accent 3" w:uiPriority="48"/>
+    <w:lsdException w:name="Grid Table 4 Accent 3" w:uiPriority="49"/>
+    <w:lsdException w:name="Grid Table 5 Dark Accent 3" w:uiPriority="50"/>
+    <w:lsdException w:name="Grid Table 6 Colorful Accent 3" w:uiPriority="51"/>
+    <w:lsdException w:name="Grid Table 7 Colorful Accent 3" w:uiPriority="52"/>
+    <w:lsdException w:name="Grid Table 1 Light Accent 4" w:uiPriority="46"/>
+    <w:lsdException w:name="Grid Table 2 Accent 4" w:uiPriority="47"/>
+    <w:lsdException w:name="Grid Table 3 Accent 4" w:uiPriority="48"/>
+    <w:lsdException w:name="Grid Table 4 Accent 4" w:uiPriority="49"/>
+    <w:lsdException w:name="Grid Table 5 Dark Accent 4" w:uiPriority="50"/>
+    <w:lsdException w:name="Grid Table 6 Colorful Accent 4" w:uiPriority="51"/>
+    <w:lsdException w:name="Grid Table 7 Colorful Accent 4" w:uiPriority="52"/>
+    <w:lsdException w:name="Grid Table 1 Light Accent 5" w:uiPriority="46"/>
+    <w:lsdException w:name="Grid Table 2 Accent 5" w:uiPriority="47"/>
+    <w:lsdException w:name="Grid Table 3 Accent 5" w:uiPriority="48"/>
+    <w:lsdException w:name="Grid Table 4 Accent 5" w:uiPriority="49"/>
+    <w:lsdException w:name="Grid Table 5 Dark Accent 5" w:uiPriority="50"/>
+    <w:lsdException w:name="Grid Table 6 Colorful Accent 5" w:uiPriority="51"/>
+    <w:lsdException w:name="Grid Table 7 Colorful Accent 5" w:uiPriority="52"/>
+    <w:lsdException w:name="Grid Table 1 Light Accent 6" w:uiPriority="46"/>
+    <w:lsdException w:name="Grid Table 2 Accent 6" w:uiPriority="47"/>
+    <w:lsdException w:name="Grid Table 3 Accent 6" w:uiPriority="48"/>
+    <w:lsdException w:name="Grid Table 4 Accent 6" w:uiPriority="49"/>
+    <w:lsdException w:name="Grid Table 5 Dark Accent 6" w:uiPriority="50"/>
+    <w:lsdException w:name="Grid Table 6 Colorful Accent 6" w:uiPriority="51"/>
+    <w:lsdException w:name="Grid Table 7 Colorful Accent 6" w:uiPriority="52"/>
+    <w:lsdException w:name="List Table 1 Light" w:uiPriority="46"/>
+    <w:lsdException w:name="List Table 2" w:uiPriority="47"/>
+    <w:lsdException w:name="List Table 3" w:uiPriority="48"/>
+    <w:lsdException w:name="List Table 4" w:uiPriority="49"/>
+    <w:lsdException w:name="List Table 5 Dark" w:uiPriority="50"/>
+    <w:lsdException w:name="List Table 6 Colorful" w:uiPriority="51"/>
+    <w:lsdException w:name="List Table 7 Colorful" w:uiPriority="52"/>
+    <w:lsdException w:name="List Table 1 Light Accent 1" w:uiPriority="46"/>
+    <w:lsdException w:name="List Table 2 Accent 1" w:uiPriority="47"/>
+    <w:lsdException w:name="List Table 3 Accent 1" w:uiPriority="48"/>
+    <w:lsdException w:name="List Table 4 Accent 1" w:uiPriority="49"/>
+    <w:lsdException w:name="List Table 5 Dark Accent 1" w:uiPriority="50"/>
+    <w:lsdException w:name="List Table 6 Colorful Accent 1" w:uiPriority="51"/>
+    <w:lsdException w:name="List Table 7 Colorful Accent 1" w:uiPriority="52"/>
+    <w:lsdException w:name="List Table 1 Light Accent 2" w:uiPriority="46"/>
+    <w:lsdException w:name="List Table 2 Accent 2" w:uiPriority="47"/>
+    <w:lsdException w:name="List Table 3 Accent 2" w:uiPriority="48"/>
+    <w:lsdException w:name="List Table 4 Accent 2" w:uiPriority="49"/>
+    <w:lsdException w:name="List Table 5 Dark Accent 2" w:uiPriority="50"/>
+    <w:lsdException w:name="List Table 6 Colorful Accent 2" w:uiPriority="51"/>
+    <w:lsdException w:name="List Table 7 Colorful Accent 2" w:uiPriority="52"/>
+    <w:lsdException w:name="List Table 1 Light Accent 3" w:uiPriority="46"/>
+    <w:lsdException w:name="List Table 2 Accent 3" w:uiPriority="47"/>
+    <w:lsdException w:name="List Table 3 Accent 3" w:uiPriority="48"/>
+    <w:lsdException w:name="List Table 4 Accent 3" w:uiPriority="49"/>
+    <w:lsdException w:name="List Table 5 Dark Accent 3" w:uiPriority="50"/>
+    <w:lsdException w:name="List Table 6 Colorful Accent 3" w:uiPriority="51"/>
+    <w:lsdException w:name="List Table 7 Colorful Accent 3" w:uiPriority="52"/>
+    <w:lsdException w:name="List Table 1 Light Accent 4" w:uiPriority="46"/>
+    <w:lsdException w:name="List Table 2 Accent 4" w:uiPriority="47"/>
+    <w:lsdException w:name="List Table 3 Accent 4" w:uiPriority="48"/>
+    <w:lsdException w:name="List Table 4 Accent 4" w:uiPriority="49"/>
+    <w:lsdException w:name="List Table 5 Dark Accent 4" w:uiPriority="50"/>
+    <w:lsdException w:name="List Table 6 Colorful Accent 4" w:uiPriority="51"/>
+    <w:lsdException w:name="List Table 7 Colorful Accent 4" w:uiPriority="52"/>
+    <w:lsdException w:name="List Table 1 Light Accent 5" w:uiPriority="46"/>
+    <w:lsdException w:name="List Table 2 Accent 5" w:uiPriority="47"/>
+    <w:lsdException w:name="List Table 3 Accent 5" w:uiPriority="48"/>
+    <w:lsdException w:name="List Table 4 Accent 5" w:uiPriority="49"/>
+    <w:lsdException w:name="List Table 5 Dark Accent 5" w:uiPriority="50"/>
+    <w:lsdException w:name="List Table 6 Colorful Accent 5" w:uiPriority="51"/>
+    <w:lsdException w:name="List Table 7 Colorful Accent 5" w:uiPriority="52"/>
+    <w:lsdException w:name="List Table 1 Light Accent 6" w:uiPriority="46"/>
+    <w:lsdException w:name="List Table 2 Accent 6" w:uiPriority="47"/>
+    <w:lsdException w:name="List Table 3 Accent 6" w:uiPriority="48"/>
+    <w:lsdException w:name="List Table 4 Accent 6" w:uiPriority="49"/>
+    <w:lsdException w:name="List Table 5 Dark Accent 6" w:uiPriority="50"/>
+    <w:lsdException w:name="List Table 6 Colorful Accent 6" w:uiPriority="51"/>
+    <w:lsdException w:name="List Table 7 Colorful Accent 6" w:uiPriority="52"/>
+    <w:lsdException w:name="Mention" w:semiHidden="1" w:unhideWhenUsed="1"/>
+    <w:lsdException w:name="Smart Hyperlink" w:semiHidden="1" w:unhideWhenUsed="1"/>
+    <w:lsdException w:name="Hashtag" w:semiHidden="1" w:unhideWhenUsed="1"/>
+  </w:latentStyles>
+  <w:style w:type="paragraph" w:default="1" w:styleId="Normal">
+    <w:name w:val="Normal"/>
+    <w:qFormat/>
+    <w:rsid w:val="00D03C41"/>
+    <w:rPr>
+      <w:rFonts w:cs="Times New Roman"/>
+      <w:sz w:val="3276"/>
+      <w:szCs w:val="3276"/>
+    </w:rPr>
+  </w:style>
+  <w:style w:type="character" w:default="1" w:styleId="DefaultParagraphFont">
+    <w:name w:val="Default Paragraph Font"/>
+    <w:uiPriority w:val="1"/>
+    <w:semiHidden/>
+    <w:unhideWhenUsed/>
+    <w:rsid w:val="00D03C41"/>
+  </w:style>
+  <w:style w:type="table" w:default="1" w:styleId="TableNormal">
+    <w:name w:val="Normal Table"/>
+    <w:uiPriority w:val="99"/>
+    <w:semiHidden/>
+    <w:unhideWhenUsed/>
+    <w:tblPr>
+      <w:tblInd w:w="0" w:type="dxa"/>
+      <w:tblCellMar>
+        <w:top w:w="0" w:type="dxa"/>
+        <w:left w:w="108" w:type="dxa"/>
+        <w:bottom w:w="0" w:type="dxa"/>
+        <w:right w:w="108" w:type="dxa"/>
+      </w:tblCellMar>
+    </w:tblPr>
+  </w:style>
+  <w:style w:type="numbering" w:default="1" w:styleId="NoList">
+    <w:name w:val="No List"/>
+    <w:uiPriority w:val="99"/>
+    <w:semiHidden/>
+    <w:unhideWhenUsed/>
+  </w:style>
+  <w:style w:type="character" w:styleId="PlaceholderText">
+    <w:name w:val="Placeholder Text"/>
+    <w:basedOn w:val="DefaultParagraphFont"/>
+    <w:uiPriority w:val="99"/>
+    <w:semiHidden/>
+    <w:rsid w:val="00D03C41"/>
+    <w:rPr>
+      <w:color w:val="808080"/>
+    </w:rPr>
+  </w:style>
+</w:styles>
+</file>
+
+<file path=word/glossary/webSettings.xml><?xml version="1.0" encoding="utf-8"?>
+<w:webSettings xmlns:mc="http://schemas.openxmlformats.org/markup-compatibility/2006" xmlns:r="http://schemas.openxmlformats.org/officeDocument/2006/relationships" xmlns:w="http://schemas.openxmlformats.org/wordprocessingml/2006/main" xmlns:w14="http://schemas.microsoft.com/office/word/2010/wordml" xmlns:w15="http://schemas.microsoft.com/office/word/2012/wordml" xmlns:w16se="http://schemas.microsoft.com/office/word/2015/wordml/symex" mc:Ignorable="w14 w15 w16se">
+  <w:optimizeForBrowser/>
+  <w:allowPNG/>
+</w:webSettings>
 </file>
 
 <file path=word/theme/theme1.xml><?xml version="1.0" encoding="utf-8"?>
@@ -7256,7 +7888,7 @@
 </file>
 
 <file path=customXml/itemProps1.xml><?xml version="1.0" encoding="utf-8"?>
-<ds:datastoreItem xmlns:ds="http://schemas.openxmlformats.org/officeDocument/2006/customXml" ds:itemID="{00ADECCD-F10E-452B-A401-D022BB258F93}">
+<ds:datastoreItem xmlns:ds="http://schemas.openxmlformats.org/officeDocument/2006/customXml" ds:itemID="{64D8DDA0-86D7-4FAF-BEF5-31AFA9933371}">
   <ds:schemaRefs>
     <ds:schemaRef ds:uri="http://schemas.openxmlformats.org/officeDocument/2006/bibliography"/>
   </ds:schemaRefs>

</xml_diff>

<commit_message>
Fix typo in footer.
</commit_message>
<xml_diff>
--- a/Using a Raspberry Pi - ST_AN_001.docx
+++ b/Using a Raspberry Pi - ST_AN_001.docx
@@ -41,7 +41,25 @@
           <w:sz w:val="20"/>
           <w:szCs w:val="20"/>
         </w:rPr>
-        <w:t xml:space="preserve"> we create a force measurement device from a Raspberry Pi, SingleTact sensor and electronics. Using </w:t>
+        <w:t xml:space="preserve"> we create a force measurement device from a Raspberry Pi, </w:t>
+      </w:r>
+      <w:proofErr w:type="spellStart"/>
+      <w:r>
+        <w:rPr>
+          <w:rFonts w:ascii="Arial" w:hAnsi="Arial" w:cs="Arial"/>
+          <w:sz w:val="20"/>
+          <w:szCs w:val="20"/>
+        </w:rPr>
+        <w:t>SingleTact</w:t>
+      </w:r>
+      <w:proofErr w:type="spellEnd"/>
+      <w:r>
+        <w:rPr>
+          <w:rFonts w:ascii="Arial" w:hAnsi="Arial" w:cs="Arial"/>
+          <w:sz w:val="20"/>
+          <w:szCs w:val="20"/>
+        </w:rPr>
+        <w:t xml:space="preserve"> sensor and electronics. Using </w:t>
       </w:r>
       <w:r>
         <w:rPr>
@@ -57,7 +75,25 @@
           <w:sz w:val="20"/>
           <w:szCs w:val="20"/>
         </w:rPr>
-        <w:t xml:space="preserve">ython code, the Pi continuously reads data from the SingleTact over I2C. </w:t>
+        <w:t xml:space="preserve">ython code, the Pi continuously reads data from the </w:t>
+      </w:r>
+      <w:proofErr w:type="spellStart"/>
+      <w:r>
+        <w:rPr>
+          <w:rFonts w:ascii="Arial" w:hAnsi="Arial" w:cs="Arial"/>
+          <w:sz w:val="20"/>
+          <w:szCs w:val="20"/>
+        </w:rPr>
+        <w:t>SingleTact</w:t>
+      </w:r>
+      <w:proofErr w:type="spellEnd"/>
+      <w:r>
+        <w:rPr>
+          <w:rFonts w:ascii="Arial" w:hAnsi="Arial" w:cs="Arial"/>
+          <w:sz w:val="20"/>
+          <w:szCs w:val="20"/>
+        </w:rPr>
+        <w:t xml:space="preserve"> over I2C. </w:t>
       </w:r>
       <w:r>
         <w:rPr>
@@ -137,7 +173,25 @@
           <w:sz w:val="20"/>
           <w:szCs w:val="20"/>
         </w:rPr>
-        <w:t xml:space="preserve"> describe how to correctly connect the SingleTact to a Raspberry Pi and install the software.</w:t>
+        <w:t xml:space="preserve"> describe how to correctly connect the </w:t>
+      </w:r>
+      <w:proofErr w:type="spellStart"/>
+      <w:r>
+        <w:rPr>
+          <w:rFonts w:ascii="Arial" w:hAnsi="Arial" w:cs="Arial"/>
+          <w:sz w:val="20"/>
+          <w:szCs w:val="20"/>
+        </w:rPr>
+        <w:t>SingleTact</w:t>
+      </w:r>
+      <w:proofErr w:type="spellEnd"/>
+      <w:r>
+        <w:rPr>
+          <w:rFonts w:ascii="Arial" w:hAnsi="Arial" w:cs="Arial"/>
+          <w:sz w:val="20"/>
+          <w:szCs w:val="20"/>
+        </w:rPr>
+        <w:t xml:space="preserve"> to a Raspberry Pi and install the software.</w:t>
       </w:r>
     </w:p>
     <w:p>
@@ -251,13 +305,23 @@
           <w:szCs w:val="20"/>
         </w:rPr>
       </w:pPr>
-      <w:r>
-        <w:rPr>
-          <w:rFonts w:ascii="Arial" w:hAnsi="Arial" w:cs="Arial"/>
-          <w:sz w:val="20"/>
-          <w:szCs w:val="20"/>
-        </w:rPr>
-        <w:t>SingleTact s</w:t>
+      <w:proofErr w:type="spellStart"/>
+      <w:r>
+        <w:rPr>
+          <w:rFonts w:ascii="Arial" w:hAnsi="Arial" w:cs="Arial"/>
+          <w:sz w:val="20"/>
+          <w:szCs w:val="20"/>
+        </w:rPr>
+        <w:t>SingleTact</w:t>
+      </w:r>
+      <w:proofErr w:type="spellEnd"/>
+      <w:r>
+        <w:rPr>
+          <w:rFonts w:ascii="Arial" w:hAnsi="Arial" w:cs="Arial"/>
+          <w:sz w:val="20"/>
+          <w:szCs w:val="20"/>
+        </w:rPr>
+        <w:t xml:space="preserve"> s</w:t>
       </w:r>
       <w:r>
         <w:rPr>
@@ -516,7 +580,25 @@
           <w:sz w:val="20"/>
           <w:szCs w:val="20"/>
         </w:rPr>
-        <w:t>Download the Raspberry Pi SingleTact demo software either directly from</w:t>
+        <w:t xml:space="preserve">Download the Raspberry Pi </w:t>
+      </w:r>
+      <w:proofErr w:type="spellStart"/>
+      <w:r>
+        <w:rPr>
+          <w:rFonts w:ascii="Arial" w:hAnsi="Arial" w:cs="Arial"/>
+          <w:sz w:val="20"/>
+          <w:szCs w:val="20"/>
+        </w:rPr>
+        <w:t>SingleTact</w:t>
+      </w:r>
+      <w:proofErr w:type="spellEnd"/>
+      <w:r>
+        <w:rPr>
+          <w:rFonts w:ascii="Arial" w:hAnsi="Arial" w:cs="Arial"/>
+          <w:sz w:val="20"/>
+          <w:szCs w:val="20"/>
+        </w:rPr>
+        <w:t xml:space="preserve"> demo software either directly from</w:t>
       </w:r>
     </w:p>
     <w:p>
@@ -555,15 +637,38 @@
           <w:sz w:val="20"/>
           <w:szCs w:val="20"/>
         </w:rPr>
-        <w:t>or use git:</w:t>
+        <w:t xml:space="preserve">or use </w:t>
+      </w:r>
+      <w:proofErr w:type="spellStart"/>
+      <w:r>
+        <w:rPr>
+          <w:rFonts w:ascii="Arial" w:hAnsi="Arial" w:cs="Arial"/>
+          <w:sz w:val="20"/>
+          <w:szCs w:val="20"/>
+        </w:rPr>
+        <w:t>git</w:t>
+      </w:r>
+      <w:proofErr w:type="spellEnd"/>
+      <w:r>
+        <w:rPr>
+          <w:rFonts w:ascii="Arial" w:hAnsi="Arial" w:cs="Arial"/>
+          <w:sz w:val="20"/>
+          <w:szCs w:val="20"/>
+        </w:rPr>
+        <w:t>:</w:t>
       </w:r>
     </w:p>
     <w:p>
       <w:pPr>
         <w:pStyle w:val="Command"/>
       </w:pPr>
-      <w:r>
-        <w:t>git clone https://github.com/SingleTact/RaspberryPiDemo</w:t>
+      <w:proofErr w:type="spellStart"/>
+      <w:r>
+        <w:t>git</w:t>
+      </w:r>
+      <w:proofErr w:type="spellEnd"/>
+      <w:r>
+        <w:t xml:space="preserve"> clone https://github.com/SingleTact/RaspberryPiDemo</w:t>
       </w:r>
     </w:p>
     <w:p>
@@ -612,8 +717,37 @@
       <w:pPr>
         <w:pStyle w:val="Command"/>
       </w:pPr>
-      <w:r>
-        <w:t>sudo apt-get install python-gi-cairo python-smbus i2c-tools</w:t>
+      <w:proofErr w:type="spellStart"/>
+      <w:r>
+        <w:t>sudo</w:t>
+      </w:r>
+      <w:proofErr w:type="spellEnd"/>
+      <w:r>
+        <w:t xml:space="preserve"> apt-get install python-</w:t>
+      </w:r>
+      <w:proofErr w:type="spellStart"/>
+      <w:r>
+        <w:t>gi</w:t>
+      </w:r>
+      <w:proofErr w:type="spellEnd"/>
+      <w:r>
+        <w:t>-</w:t>
+      </w:r>
+      <w:proofErr w:type="spellStart"/>
+      <w:r>
+        <w:t>cairo</w:t>
+      </w:r>
+      <w:proofErr w:type="spellEnd"/>
+      <w:r>
+        <w:t xml:space="preserve"> python-</w:t>
+      </w:r>
+      <w:proofErr w:type="spellStart"/>
+      <w:r>
+        <w:t>smbus</w:t>
+      </w:r>
+      <w:proofErr w:type="spellEnd"/>
+      <w:r>
+        <w:t xml:space="preserve"> i2c-tools</w:t>
       </w:r>
     </w:p>
     <w:p>
@@ -631,7 +765,35 @@
           <w:sz w:val="20"/>
           <w:szCs w:val="20"/>
         </w:rPr>
-        <w:t xml:space="preserve">By default, I2C (the protocol used to communicate with SingleTact) is not enabled on the Pi. </w:t>
+        <w:t>By default, I2C (the p</w:t>
+      </w:r>
+      <w:bookmarkStart w:id="0" w:name="_GoBack"/>
+      <w:bookmarkEnd w:id="0"/>
+      <w:r>
+        <w:rPr>
+          <w:rFonts w:ascii="Arial" w:hAnsi="Arial" w:cs="Arial"/>
+          <w:sz w:val="20"/>
+          <w:szCs w:val="20"/>
+        </w:rPr>
+        <w:t xml:space="preserve">rotocol used to communicate with </w:t>
+      </w:r>
+      <w:proofErr w:type="spellStart"/>
+      <w:r>
+        <w:rPr>
+          <w:rFonts w:ascii="Arial" w:hAnsi="Arial" w:cs="Arial"/>
+          <w:sz w:val="20"/>
+          <w:szCs w:val="20"/>
+        </w:rPr>
+        <w:t>SingleTact</w:t>
+      </w:r>
+      <w:proofErr w:type="spellEnd"/>
+      <w:r>
+        <w:rPr>
+          <w:rFonts w:ascii="Arial" w:hAnsi="Arial" w:cs="Arial"/>
+          <w:sz w:val="20"/>
+          <w:szCs w:val="20"/>
+        </w:rPr>
+        <w:t xml:space="preserve">) is not enabled on the Pi. </w:t>
       </w:r>
       <w:r>
         <w:rPr>
@@ -663,15 +825,46 @@
           <w:sz w:val="20"/>
           <w:szCs w:val="20"/>
         </w:rPr>
-        <w:t xml:space="preserve"> the raspi-config tool.</w:t>
+        <w:t xml:space="preserve"> the </w:t>
+      </w:r>
+      <w:proofErr w:type="spellStart"/>
+      <w:r>
+        <w:rPr>
+          <w:rFonts w:ascii="Arial" w:hAnsi="Arial" w:cs="Arial"/>
+          <w:sz w:val="20"/>
+          <w:szCs w:val="20"/>
+        </w:rPr>
+        <w:t>raspi</w:t>
+      </w:r>
+      <w:proofErr w:type="spellEnd"/>
+      <w:r>
+        <w:rPr>
+          <w:rFonts w:ascii="Arial" w:hAnsi="Arial" w:cs="Arial"/>
+          <w:sz w:val="20"/>
+          <w:szCs w:val="20"/>
+        </w:rPr>
+        <w:t>-config tool.</w:t>
       </w:r>
     </w:p>
     <w:p>
       <w:pPr>
         <w:pStyle w:val="Command"/>
       </w:pPr>
-      <w:r>
-        <w:t>sudo raspi-config</w:t>
+      <w:proofErr w:type="spellStart"/>
+      <w:r>
+        <w:t>sudo</w:t>
+      </w:r>
+      <w:proofErr w:type="spellEnd"/>
+      <w:r>
+        <w:t xml:space="preserve"> </w:t>
+      </w:r>
+      <w:proofErr w:type="spellStart"/>
+      <w:r>
+        <w:t>raspi</w:t>
+      </w:r>
+      <w:proofErr w:type="spellEnd"/>
+      <w:r>
+        <w:t>-config</w:t>
       </w:r>
     </w:p>
     <w:p>
@@ -740,18 +933,7 @@
           <w:sz w:val="20"/>
           <w:szCs w:val="20"/>
         </w:rPr>
-        <w:t>Enable/Disable automatic l</w:t>
-      </w:r>
-      <w:bookmarkStart w:id="0" w:name="_GoBack"/>
-      <w:bookmarkEnd w:id="0"/>
-      <w:r>
-        <w:rPr>
-          <w:rFonts w:ascii="Arial" w:hAnsi="Arial" w:cs="Arial"/>
-          <w:i/>
-          <w:sz w:val="20"/>
-          <w:szCs w:val="20"/>
-        </w:rPr>
-        <w:t>oading</w:t>
+        <w:t>Enable/Disable automatic loading</w:t>
       </w:r>
       <w:r>
         <w:rPr>
@@ -809,7 +991,25 @@
           <w:sz w:val="20"/>
           <w:szCs w:val="20"/>
         </w:rPr>
-        <w:t>If running Raspbian releases before 3.18</w:t>
+        <w:t xml:space="preserve">If running </w:t>
+      </w:r>
+      <w:proofErr w:type="spellStart"/>
+      <w:r>
+        <w:rPr>
+          <w:rFonts w:ascii="Arial" w:hAnsi="Arial" w:cs="Arial"/>
+          <w:sz w:val="20"/>
+          <w:szCs w:val="20"/>
+        </w:rPr>
+        <w:t>Raspbian</w:t>
+      </w:r>
+      <w:proofErr w:type="spellEnd"/>
+      <w:r>
+        <w:rPr>
+          <w:rFonts w:ascii="Arial" w:hAnsi="Arial" w:cs="Arial"/>
+          <w:sz w:val="20"/>
+          <w:szCs w:val="20"/>
+        </w:rPr>
+        <w:t xml:space="preserve"> releases before 3.18</w:t>
       </w:r>
       <w:r>
         <w:rPr>
@@ -864,9 +1064,43 @@
       <w:pPr>
         <w:pStyle w:val="Command"/>
       </w:pPr>
-      <w:r>
-        <w:t>sudo nano /etc/modprobe.d/raspi-blacklist.conf</w:t>
-      </w:r>
+      <w:proofErr w:type="spellStart"/>
+      <w:r>
+        <w:t>sudo</w:t>
+      </w:r>
+      <w:proofErr w:type="spellEnd"/>
+      <w:r>
+        <w:t xml:space="preserve"> </w:t>
+      </w:r>
+      <w:proofErr w:type="spellStart"/>
+      <w:r>
+        <w:t>nano</w:t>
+      </w:r>
+      <w:proofErr w:type="spellEnd"/>
+      <w:r>
+        <w:t xml:space="preserve"> /</w:t>
+      </w:r>
+      <w:proofErr w:type="spellStart"/>
+      <w:r>
+        <w:t>etc</w:t>
+      </w:r>
+      <w:proofErr w:type="spellEnd"/>
+      <w:r>
+        <w:t>/</w:t>
+      </w:r>
+      <w:proofErr w:type="spellStart"/>
+      <w:r>
+        <w:t>modprobe.d</w:t>
+      </w:r>
+      <w:proofErr w:type="spellEnd"/>
+      <w:r>
+        <w:t>/</w:t>
+      </w:r>
+      <w:proofErr w:type="spellStart"/>
+      <w:r>
+        <w:t>raspi-blacklist.conf</w:t>
+      </w:r>
+      <w:proofErr w:type="spellEnd"/>
     </w:p>
     <w:p/>
     <w:p>
@@ -961,8 +1195,13 @@
       <w:pPr>
         <w:pStyle w:val="Command"/>
       </w:pPr>
-      <w:r>
-        <w:t>sudo reboot</w:t>
+      <w:proofErr w:type="spellStart"/>
+      <w:r>
+        <w:t>sudo</w:t>
+      </w:r>
+      <w:proofErr w:type="spellEnd"/>
+      <w:r>
+        <w:t xml:space="preserve"> reboot</w:t>
       </w:r>
     </w:p>
     <w:p>
@@ -1004,8 +1243,13 @@
         <w:pStyle w:val="Command"/>
       </w:pPr>
       <w:r>
-        <w:t>cd ~/RaspberryPiDemo</w:t>
-      </w:r>
+        <w:t>cd ~/</w:t>
+      </w:r>
+      <w:proofErr w:type="spellStart"/>
+      <w:r>
+        <w:t>RaspberryPiDemo</w:t>
+      </w:r>
+      <w:proofErr w:type="spellEnd"/>
     </w:p>
     <w:p>
       <w:pPr>
@@ -1038,8 +1282,13 @@
         <w:pStyle w:val="Command"/>
       </w:pPr>
       <w:r>
-        <w:t>python pps-singletact.py –v &amp;&gt;&gt; my_output_file</w:t>
-      </w:r>
+        <w:t xml:space="preserve">python pps-singletact.py –v &amp;&gt;&gt; </w:t>
+      </w:r>
+      <w:proofErr w:type="spellStart"/>
+      <w:r>
+        <w:t>my_output_file</w:t>
+      </w:r>
+      <w:proofErr w:type="spellEnd"/>
     </w:p>
     <w:p>
       <w:pPr>
@@ -1056,7 +1305,16 @@
           <w:sz w:val="20"/>
           <w:szCs w:val="20"/>
         </w:rPr>
-        <w:t>To automatically launch the Single</w:t>
+        <w:t xml:space="preserve">To automatically launch the </w:t>
+      </w:r>
+      <w:proofErr w:type="spellStart"/>
+      <w:r>
+        <w:rPr>
+          <w:rFonts w:ascii="Arial" w:hAnsi="Arial" w:cs="Arial"/>
+          <w:sz w:val="20"/>
+          <w:szCs w:val="20"/>
+        </w:rPr>
+        <w:t>Single</w:t>
       </w:r>
       <w:r>
         <w:rPr>
@@ -1072,7 +1330,16 @@
           <w:sz w:val="20"/>
           <w:szCs w:val="20"/>
         </w:rPr>
-        <w:t xml:space="preserve">act software </w:t>
+        <w:t>act</w:t>
+      </w:r>
+      <w:proofErr w:type="spellEnd"/>
+      <w:r>
+        <w:rPr>
+          <w:rFonts w:ascii="Arial" w:hAnsi="Arial" w:cs="Arial"/>
+          <w:sz w:val="20"/>
+          <w:szCs w:val="20"/>
+        </w:rPr>
+        <w:t xml:space="preserve"> software </w:t>
       </w:r>
       <w:r>
         <w:rPr>
@@ -1088,7 +1355,25 @@
           <w:sz w:val="20"/>
           <w:szCs w:val="20"/>
         </w:rPr>
-        <w:t>startup, append a line to /etc/profile like this:</w:t>
+        <w:t>startup, append a line to /</w:t>
+      </w:r>
+      <w:proofErr w:type="spellStart"/>
+      <w:r>
+        <w:rPr>
+          <w:rFonts w:ascii="Arial" w:hAnsi="Arial" w:cs="Arial"/>
+          <w:sz w:val="20"/>
+          <w:szCs w:val="20"/>
+        </w:rPr>
+        <w:t>etc</w:t>
+      </w:r>
+      <w:proofErr w:type="spellEnd"/>
+      <w:r>
+        <w:rPr>
+          <w:rFonts w:ascii="Arial" w:hAnsi="Arial" w:cs="Arial"/>
+          <w:sz w:val="20"/>
+          <w:szCs w:val="20"/>
+        </w:rPr>
+        <w:t>/profile like this:</w:t>
       </w:r>
     </w:p>
     <w:p>
@@ -1096,7 +1381,23 @@
         <w:pStyle w:val="Command"/>
       </w:pPr>
       <w:r>
-        <w:t>echo "python pps-singletact.py &amp;" | sudo tee -a /etc/profile</w:t>
+        <w:t xml:space="preserve">echo "python pps-singletact.py &amp;" | </w:t>
+      </w:r>
+      <w:proofErr w:type="spellStart"/>
+      <w:r>
+        <w:t>sudo</w:t>
+      </w:r>
+      <w:proofErr w:type="spellEnd"/>
+      <w:r>
+        <w:t xml:space="preserve"> tee -a /</w:t>
+      </w:r>
+      <w:proofErr w:type="spellStart"/>
+      <w:r>
+        <w:t>etc</w:t>
+      </w:r>
+      <w:proofErr w:type="spellEnd"/>
+      <w:r>
+        <w:t>/profile</w:t>
       </w:r>
     </w:p>
     <w:p>
@@ -1182,7 +1483,25 @@
           <w:sz w:val="20"/>
           <w:szCs w:val="20"/>
         </w:rPr>
-        <w:t>Please check the SingleTact Manual for trouble</w:t>
+        <w:t xml:space="preserve">Please check the </w:t>
+      </w:r>
+      <w:proofErr w:type="spellStart"/>
+      <w:r>
+        <w:rPr>
+          <w:rFonts w:ascii="Arial" w:hAnsi="Arial" w:cs="Arial"/>
+          <w:sz w:val="20"/>
+          <w:szCs w:val="20"/>
+        </w:rPr>
+        <w:t>SingleTact</w:t>
+      </w:r>
+      <w:proofErr w:type="spellEnd"/>
+      <w:r>
+        <w:rPr>
+          <w:rFonts w:ascii="Arial" w:hAnsi="Arial" w:cs="Arial"/>
+          <w:sz w:val="20"/>
+          <w:szCs w:val="20"/>
+        </w:rPr>
+        <w:t xml:space="preserve"> Manual for trouble</w:t>
       </w:r>
       <w:r>
         <w:rPr>
@@ -1317,6 +1636,14 @@
         <w:sz w:val="20"/>
         <w:szCs w:val="20"/>
       </w:rPr>
+      <w:t>.</w:t>
+    </w:r>
+    <w:r>
+      <w:rPr>
+        <w:color w:val="5B9BD5" w:themeColor="accent1"/>
+        <w:sz w:val="20"/>
+        <w:szCs w:val="20"/>
+      </w:rPr>
       <w:t>SingleTact.com</w:t>
     </w:r>
     <w:r>
@@ -1438,7 +1765,7 @@
         <w:sz w:val="20"/>
         <w:szCs w:val="20"/>
       </w:rPr>
-      <w:t>1</w:t>
+      <w:t>2</w:t>
     </w:r>
     <w:r>
       <w:rPr>
@@ -1502,6 +1829,11 @@
         <w:dataBinding w:prefixMappings="xmlns:ns0='http://purl.org/dc/elements/1.1/' xmlns:ns1='http://schemas.openxmlformats.org/package/2006/metadata/core-properties' " w:xpath="/ns1:coreProperties[1]/ns0:title[1]" w:storeItemID="{6C3C8BC8-F283-45AE-878A-BAB7291924A1}"/>
         <w:text/>
       </w:sdtPr>
+      <w:sdtEndPr>
+        <w:rPr>
+          <w:rStyle w:val="HeaderTitleChar"/>
+        </w:rPr>
+      </w:sdtEndPr>
       <w:sdtContent>
         <w:r>
           <w:rPr>
@@ -7147,6 +7479,8 @@
   </w:compat>
   <w:rsids>
     <w:rsidRoot w:val="00D03C41"/>
+    <w:rsid w:val="00087ED6"/>
+    <w:rsid w:val="00452F67"/>
     <w:rsid w:val="00B72935"/>
     <w:rsid w:val="00D03C41"/>
   </w:rsids>
@@ -7579,7 +7913,6 @@
     <w:uiPriority w:val="1"/>
     <w:semiHidden/>
     <w:unhideWhenUsed/>
-    <w:rsid w:val="00D03C41"/>
   </w:style>
   <w:style w:type="table" w:default="1" w:styleId="TableNormal">
     <w:name w:val="Normal Table"/>
@@ -7888,7 +8221,7 @@
 </file>
 
 <file path=customXml/itemProps1.xml><?xml version="1.0" encoding="utf-8"?>
-<ds:datastoreItem xmlns:ds="http://schemas.openxmlformats.org/officeDocument/2006/customXml" ds:itemID="{64D8DDA0-86D7-4FAF-BEF5-31AFA9933371}">
+<ds:datastoreItem xmlns:ds="http://schemas.openxmlformats.org/officeDocument/2006/customXml" ds:itemID="{ACC01D60-6C1C-421F-9F26-1BDA4B009276}">
   <ds:schemaRefs>
     <ds:schemaRef ds:uri="http://schemas.openxmlformats.org/officeDocument/2006/bibliography"/>
   </ds:schemaRefs>

</xml_diff>